<commit_message>
Adding previous notebooks in
</commit_message>
<xml_diff>
--- a/Final Project/Project Report - Duc Trinh.docx
+++ b/Final Project/Project Report - Duc Trinh.docx
@@ -1588,17 +1588,6 @@
         </w:rPr>
         <w:t xml:space="preserve"> becomes larger than zero. Whenever we have </w:t>
       </w:r>
-    </w:p>
-    <w:p>
-      <w:pPr>
-        <w:pStyle w:val="ListParagraph"/>
-        <w:ind w:left="540"/>
-        <w:rPr>
-          <w:rFonts w:eastAsiaTheme="minorEastAsia"/>
-          <w:sz w:val="24"/>
-          <w:szCs w:val="24"/>
-        </w:rPr>
-      </w:pPr>
       <m:oMath>
         <m:r>
           <w:rPr>
@@ -2067,10 +2056,18 @@
                 <w:sz w:val="24"/>
                 <w:szCs w:val="24"/>
               </w:rPr>
-              <m:t>p-1</m:t>
+              <m:t>p</m:t>
             </m:r>
           </m:den>
         </m:f>
+        <m:r>
+          <w:rPr>
+            <w:rFonts w:ascii="Cambria Math" w:eastAsiaTheme="minorEastAsia" w:hAnsi="Cambria Math"/>
+            <w:sz w:val="24"/>
+            <w:szCs w:val="24"/>
+          </w:rPr>
+          <m:t>+1</m:t>
+        </m:r>
       </m:oMath>
       <w:r>
         <w:rPr>
@@ -2700,7 +2697,47 @@
           <w:sz w:val="24"/>
           <w:szCs w:val="24"/>
         </w:rPr>
-        <w:t xml:space="preserve">, and increases the number of samples I take from the </w:t>
+        <w:t>, and increases the number of samples I take from the neighborhood to make sure I do not miss the peak.</w:t>
+      </w:r>
+      <w:r>
+        <w:rPr>
+          <w:rFonts w:eastAsiaTheme="minorEastAsia"/>
+          <w:sz w:val="24"/>
+          <w:szCs w:val="24"/>
+        </w:rPr>
+        <w:t xml:space="preserve"> </w:t>
+      </w:r>
+      <w:r>
+        <w:rPr>
+          <w:rFonts w:eastAsiaTheme="minorEastAsia"/>
+          <w:sz w:val="24"/>
+          <w:szCs w:val="24"/>
+        </w:rPr>
+        <w:t xml:space="preserve">Finally, I generate multiple </w:t>
+      </w:r>
+      <w:r>
+        <w:rPr>
+          <w:rFonts w:eastAsiaTheme="minorEastAsia"/>
+          <w:sz w:val="24"/>
+          <w:szCs w:val="24"/>
+        </w:rPr>
+        <w:t>sample</w:t>
+      </w:r>
+      <w:r>
+        <w:rPr>
+          <w:rFonts w:eastAsiaTheme="minorEastAsia"/>
+          <w:sz w:val="24"/>
+          <w:szCs w:val="24"/>
+        </w:rPr>
+        <w:t>s</w:t>
+      </w:r>
+      <w:r>
+        <w:rPr>
+          <w:rFonts w:eastAsiaTheme="minorEastAsia"/>
+          <w:sz w:val="24"/>
+          <w:szCs w:val="24"/>
+        </w:rPr>
+        <w:t xml:space="preserve"> </w:t>
       </w:r>
       <w:r>
         <w:rPr>
@@ -2709,54 +2746,6 @@
           <w:szCs w:val="24"/>
         </w:rPr>
         <w:lastRenderedPageBreak/>
-        <w:t>neighborhood to make sure I do not miss the peak.</w:t>
-      </w:r>
-      <w:r>
-        <w:rPr>
-          <w:rFonts w:eastAsiaTheme="minorEastAsia"/>
-          <w:sz w:val="24"/>
-          <w:szCs w:val="24"/>
-        </w:rPr>
-        <w:t xml:space="preserve"> </w:t>
-      </w:r>
-      <w:r>
-        <w:rPr>
-          <w:rFonts w:eastAsiaTheme="minorEastAsia"/>
-          <w:sz w:val="24"/>
-          <w:szCs w:val="24"/>
-        </w:rPr>
-        <w:t xml:space="preserve">Finally, I generate multiple </w:t>
-      </w:r>
-      <w:r>
-        <w:rPr>
-          <w:rFonts w:eastAsiaTheme="minorEastAsia"/>
-          <w:sz w:val="24"/>
-          <w:szCs w:val="24"/>
-        </w:rPr>
-        <w:t>sample</w:t>
-      </w:r>
-      <w:r>
-        <w:rPr>
-          <w:rFonts w:eastAsiaTheme="minorEastAsia"/>
-          <w:sz w:val="24"/>
-          <w:szCs w:val="24"/>
-        </w:rPr>
-        <w:t>s</w:t>
-      </w:r>
-      <w:r>
-        <w:rPr>
-          <w:rFonts w:eastAsiaTheme="minorEastAsia"/>
-          <w:sz w:val="24"/>
-          <w:szCs w:val="24"/>
-        </w:rPr>
-        <w:t xml:space="preserve"> </w:t>
-      </w:r>
-      <w:r>
-        <w:rPr>
-          <w:rFonts w:eastAsiaTheme="minorEastAsia"/>
-          <w:sz w:val="24"/>
-          <w:szCs w:val="24"/>
-        </w:rPr>
         <w:t>E-R graph</w:t>
       </w:r>
       <w:r>
@@ -4377,7 +4366,15 @@
           <w:sz w:val="24"/>
           <w:szCs w:val="24"/>
         </w:rPr>
-        <w:t xml:space="preserve">near the estimated critical point, right about where </w:t>
+        <w:t xml:space="preserve">near the estimated critical point, </w:t>
+      </w:r>
+      <w:r>
+        <w:rPr>
+          <w:rFonts w:eastAsiaTheme="minorEastAsia"/>
+          <w:sz w:val="24"/>
+          <w:szCs w:val="24"/>
+        </w:rPr>
+        <w:t xml:space="preserve">even before </w:t>
       </w:r>
       <w:r>
         <w:rPr>
@@ -5362,7 +5359,33 @@
           <w:sz w:val="24"/>
           <w:szCs w:val="24"/>
         </w:rPr>
-        <w:t xml:space="preserve">of G(N = </w:t>
+        <w:t xml:space="preserve">in regard to </w:t>
+      </w:r>
+      <w:r>
+        <w:rPr>
+          <w:rFonts w:eastAsiaTheme="minorEastAsia"/>
+          <w:i/>
+          <w:iCs/>
+          <w:sz w:val="24"/>
+          <w:szCs w:val="24"/>
+        </w:rPr>
+        <w:t xml:space="preserve">p </w:t>
+      </w:r>
+      <w:r>
+        <w:rPr>
+          <w:rFonts w:eastAsiaTheme="minorEastAsia"/>
+          <w:sz w:val="24"/>
+          <w:szCs w:val="24"/>
+        </w:rPr>
+        <w:t>for</w:t>
+      </w:r>
+      <w:r>
+        <w:rPr>
+          <w:rFonts w:eastAsiaTheme="minorEastAsia"/>
+          <w:sz w:val="24"/>
+          <w:szCs w:val="24"/>
+        </w:rPr>
+        <w:t xml:space="preserve"> G(N = </w:t>
       </w:r>
       <w:r>
         <w:rPr>
@@ -5646,7 +5669,23 @@
           <w:sz w:val="24"/>
           <w:szCs w:val="24"/>
         </w:rPr>
-        <w:t xml:space="preserve"> here with very low error rate even </w:t>
+        <w:t xml:space="preserve"> here with </w:t>
+      </w:r>
+      <w:r>
+        <w:rPr>
+          <w:rFonts w:eastAsiaTheme="minorEastAsia"/>
+          <w:sz w:val="24"/>
+          <w:szCs w:val="24"/>
+        </w:rPr>
+        <w:t>quite a</w:t>
+      </w:r>
+      <w:r>
+        <w:rPr>
+          <w:rFonts w:eastAsiaTheme="minorEastAsia"/>
+          <w:sz w:val="24"/>
+          <w:szCs w:val="24"/>
+        </w:rPr>
+        <w:t xml:space="preserve"> low error rate even </w:t>
       </w:r>
       <w:r>
         <w:rPr>
@@ -5662,7 +5701,23 @@
           <w:sz w:val="24"/>
           <w:szCs w:val="24"/>
         </w:rPr>
-        <w:t>The error rate decreases as the degree of the model increases.</w:t>
+        <w:t>The error rate</w:t>
+      </w:r>
+      <w:r>
+        <w:rPr>
+          <w:rFonts w:eastAsiaTheme="minorEastAsia"/>
+          <w:sz w:val="24"/>
+          <w:szCs w:val="24"/>
+        </w:rPr>
+        <w:t xml:space="preserve"> naturally</w:t>
+      </w:r>
+      <w:r>
+        <w:rPr>
+          <w:rFonts w:eastAsiaTheme="minorEastAsia"/>
+          <w:sz w:val="24"/>
+          <w:szCs w:val="24"/>
+        </w:rPr>
+        <w:t xml:space="preserve"> decreases as the degree of the model increases.</w:t>
       </w:r>
       <w:r>
         <w:rPr>
@@ -6321,7 +6376,33 @@
           <w:sz w:val="24"/>
           <w:szCs w:val="24"/>
         </w:rPr>
-        <w:t xml:space="preserve">, so it seems the exponent does scale along with the system size. </w:t>
+        <w:t xml:space="preserve">, so it seems the exponent </w:t>
+      </w:r>
+      <w:r>
+        <w:rPr>
+          <w:rFonts w:eastAsiaTheme="minorEastAsia"/>
+          <w:sz w:val="24"/>
+          <w:szCs w:val="24"/>
+        </w:rPr>
+        <w:t xml:space="preserve">scales in the same direction with </w:t>
+      </w:r>
+      <w:r>
+        <w:rPr>
+          <w:rFonts w:eastAsiaTheme="minorEastAsia"/>
+          <w:i/>
+          <w:iCs/>
+          <w:sz w:val="24"/>
+          <w:szCs w:val="24"/>
+        </w:rPr>
+        <w:t>N</w:t>
+      </w:r>
+      <w:r>
+        <w:rPr>
+          <w:rFonts w:eastAsiaTheme="minorEastAsia"/>
+          <w:sz w:val="24"/>
+          <w:szCs w:val="24"/>
+        </w:rPr>
+        <w:t xml:space="preserve">. </w:t>
       </w:r>
     </w:p>
     <w:p>
@@ -6399,17 +6480,46 @@
           <w:sz w:val="24"/>
           <w:szCs w:val="24"/>
         </w:rPr>
-        <w:t xml:space="preserve">Method to gather data: First, I pick a system size </w:t>
-      </w:r>
-      <w:r>
-        <w:rPr>
-          <w:rFonts w:eastAsiaTheme="minorEastAsia"/>
-          <w:i/>
-          <w:iCs/>
-          <w:sz w:val="24"/>
-          <w:szCs w:val="24"/>
-        </w:rPr>
-        <w:t xml:space="preserve">N </w:t>
+        <w:t>Method to gather data: Fir</w:t>
+      </w:r>
+      <w:r>
+        <w:rPr>
+          <w:rFonts w:eastAsiaTheme="minorEastAsia"/>
+          <w:sz w:val="24"/>
+          <w:szCs w:val="24"/>
+        </w:rPr>
+        <w:t xml:space="preserve">st, I picked a </w:t>
+      </w:r>
+      <w:r>
+        <w:rPr>
+          <w:rFonts w:eastAsiaTheme="minorEastAsia"/>
+          <w:i/>
+          <w:iCs/>
+          <w:sz w:val="24"/>
+          <w:szCs w:val="24"/>
+        </w:rPr>
+        <w:t>N</w:t>
+      </w:r>
+      <w:r>
+        <w:rPr>
+          <w:rFonts w:eastAsiaTheme="minorEastAsia"/>
+          <w:i/>
+          <w:iCs/>
+          <w:sz w:val="24"/>
+          <w:szCs w:val="24"/>
+          <w:vertAlign w:val="subscript"/>
+        </w:rPr>
+        <w:t>c</w:t>
+      </w:r>
+      <w:r>
+        <w:rPr>
+          <w:rFonts w:eastAsiaTheme="minorEastAsia"/>
+          <w:i/>
+          <w:iCs/>
+          <w:sz w:val="24"/>
+          <w:szCs w:val="24"/>
+        </w:rPr>
+        <w:t xml:space="preserve"> </w:t>
       </w:r>
       <w:r>
         <w:rPr>
@@ -6427,7 +6537,49 @@
           <w:sz w:val="24"/>
           <w:szCs w:val="24"/>
         </w:rPr>
-        <w:t>p</w:t>
+        <w:t xml:space="preserve">p </w:t>
+      </w:r>
+      <w:r>
+        <w:rPr>
+          <w:rFonts w:eastAsiaTheme="minorEastAsia"/>
+          <w:sz w:val="24"/>
+          <w:szCs w:val="24"/>
+        </w:rPr>
+        <w:t>using the theoretical result.</w:t>
+      </w:r>
+      <w:r>
+        <w:rPr>
+          <w:rFonts w:eastAsiaTheme="minorEastAsia"/>
+          <w:sz w:val="24"/>
+          <w:szCs w:val="24"/>
+        </w:rPr>
+        <w:t xml:space="preserve">  I ch</w:t>
+      </w:r>
+      <w:r>
+        <w:rPr>
+          <w:rFonts w:eastAsiaTheme="minorEastAsia"/>
+          <w:sz w:val="24"/>
+          <w:szCs w:val="24"/>
+        </w:rPr>
+        <w:t>oose</w:t>
+      </w:r>
+      <w:r>
+        <w:rPr>
+          <w:rFonts w:eastAsiaTheme="minorEastAsia"/>
+          <w:sz w:val="24"/>
+          <w:szCs w:val="24"/>
+        </w:rPr>
+        <w:t xml:space="preserve"> </w:t>
+      </w:r>
+      <w:r>
+        <w:rPr>
+          <w:rFonts w:eastAsiaTheme="minorEastAsia"/>
+          <w:i/>
+          <w:iCs/>
+          <w:sz w:val="24"/>
+          <w:szCs w:val="24"/>
+        </w:rPr>
+        <w:t>N</w:t>
       </w:r>
       <w:r>
         <w:rPr>
@@ -6443,20 +6595,28 @@
       <w:r>
         <w:rPr>
           <w:rFonts w:eastAsiaTheme="minorEastAsia"/>
-          <w:i/>
-          <w:iCs/>
-          <w:sz w:val="24"/>
-          <w:szCs w:val="24"/>
-        </w:rPr>
-        <w:t xml:space="preserve"> </w:t>
-      </w:r>
-      <w:r>
-        <w:rPr>
-          <w:rFonts w:eastAsiaTheme="minorEastAsia"/>
-          <w:sz w:val="24"/>
-          <w:szCs w:val="24"/>
-        </w:rPr>
-        <w:t xml:space="preserve">using the theoretical result. Then, I estimate and take samples from the neighborhood around the critical point as </w:t>
+          <w:sz w:val="24"/>
+          <w:szCs w:val="24"/>
+        </w:rPr>
+        <w:t xml:space="preserve"> first since it is easier to work with an integer </w:t>
+      </w:r>
+      <w:r>
+        <w:rPr>
+          <w:rFonts w:eastAsiaTheme="minorEastAsia"/>
+          <w:i/>
+          <w:iCs/>
+          <w:sz w:val="24"/>
+          <w:szCs w:val="24"/>
+        </w:rPr>
+        <w:t>N.</w:t>
+      </w:r>
+      <w:r>
+        <w:rPr>
+          <w:rFonts w:eastAsiaTheme="minorEastAsia"/>
+          <w:sz w:val="24"/>
+          <w:szCs w:val="24"/>
+        </w:rPr>
+        <w:t xml:space="preserve"> Then, I estimate and take samples from the neighborhood around the critical point as </w:t>
       </w:r>
       <m:oMath>
         <m:d>
@@ -6491,7 +6651,7 @@
                     <w:sz w:val="24"/>
                     <w:szCs w:val="24"/>
                   </w:rPr>
-                  <m:t>p</m:t>
+                  <m:t>N</m:t>
                 </m:r>
               </m:e>
               <m:sub>
@@ -6531,7 +6691,7 @@
                     <w:sz w:val="24"/>
                     <w:szCs w:val="24"/>
                   </w:rPr>
-                  <m:t>p</m:t>
+                  <m:t>N</m:t>
                 </m:r>
               </m:e>
               <m:sub>
@@ -6586,7 +6746,116 @@
           <w:sz w:val="24"/>
           <w:szCs w:val="24"/>
         </w:rPr>
-        <w:t xml:space="preserve"> experimentation, it occurs to me that the bigger the system size, the more abrupt the transition takes place. Hence, for bigger system, I need to decrease </w:t>
+        <w:t xml:space="preserve"> experimentation, it </w:t>
+      </w:r>
+      <w:r>
+        <w:rPr>
+          <w:rFonts w:eastAsiaTheme="minorEastAsia"/>
+          <w:sz w:val="24"/>
+          <w:szCs w:val="24"/>
+        </w:rPr>
+        <w:t>seems</w:t>
+      </w:r>
+      <w:r>
+        <w:rPr>
+          <w:rFonts w:eastAsiaTheme="minorEastAsia"/>
+          <w:sz w:val="24"/>
+          <w:szCs w:val="24"/>
+        </w:rPr>
+        <w:t xml:space="preserve"> to me that the bigger </w:t>
+      </w:r>
+      <w:r>
+        <w:rPr>
+          <w:rFonts w:eastAsiaTheme="minorEastAsia"/>
+          <w:i/>
+          <w:iCs/>
+          <w:sz w:val="24"/>
+          <w:szCs w:val="24"/>
+        </w:rPr>
+        <w:t>N</w:t>
+      </w:r>
+      <w:r>
+        <w:rPr>
+          <w:rFonts w:eastAsiaTheme="minorEastAsia"/>
+          <w:i/>
+          <w:iCs/>
+          <w:sz w:val="24"/>
+          <w:szCs w:val="24"/>
+          <w:vertAlign w:val="subscript"/>
+        </w:rPr>
+        <w:t>c</w:t>
+      </w:r>
+      <w:r>
+        <w:rPr>
+          <w:rFonts w:eastAsiaTheme="minorEastAsia"/>
+          <w:sz w:val="24"/>
+          <w:szCs w:val="24"/>
+        </w:rPr>
+        <w:t>,</w:t>
+      </w:r>
+      <w:r>
+        <w:rPr>
+          <w:rFonts w:eastAsiaTheme="minorEastAsia"/>
+          <w:sz w:val="24"/>
+          <w:szCs w:val="24"/>
+        </w:rPr>
+        <w:t xml:space="preserve"> the bigger the neighborhood around </w:t>
+      </w:r>
+      <w:r>
+        <w:rPr>
+          <w:rFonts w:eastAsiaTheme="minorEastAsia"/>
+          <w:i/>
+          <w:iCs/>
+          <w:sz w:val="24"/>
+          <w:szCs w:val="24"/>
+        </w:rPr>
+        <w:t>N</w:t>
+      </w:r>
+      <w:r>
+        <w:rPr>
+          <w:rFonts w:eastAsiaTheme="minorEastAsia"/>
+          <w:i/>
+          <w:iCs/>
+          <w:sz w:val="24"/>
+          <w:szCs w:val="24"/>
+          <w:vertAlign w:val="subscript"/>
+        </w:rPr>
+        <w:t>c</w:t>
+      </w:r>
+      <w:r>
+        <w:rPr>
+          <w:rFonts w:eastAsiaTheme="minorEastAsia"/>
+          <w:i/>
+          <w:iCs/>
+          <w:sz w:val="24"/>
+          <w:szCs w:val="24"/>
+        </w:rPr>
+        <w:softHyphen/>
+        <w:t xml:space="preserve"> </w:t>
+      </w:r>
+      <w:r>
+        <w:rPr>
+          <w:rFonts w:eastAsiaTheme="minorEastAsia"/>
+          <w:sz w:val="24"/>
+          <w:szCs w:val="24"/>
+        </w:rPr>
+        <w:t>needs to be.</w:t>
+      </w:r>
+      <w:r>
+        <w:rPr>
+          <w:rFonts w:eastAsiaTheme="minorEastAsia"/>
+          <w:sz w:val="24"/>
+          <w:szCs w:val="24"/>
+        </w:rPr>
+        <w:t xml:space="preserve"> Hence, </w:t>
+      </w:r>
+      <w:r>
+        <w:rPr>
+          <w:rFonts w:eastAsiaTheme="minorEastAsia"/>
+          <w:sz w:val="24"/>
+          <w:szCs w:val="24"/>
+        </w:rPr>
+        <w:t xml:space="preserve">I increased </w:t>
       </w:r>
       <m:oMath>
         <m:r>
@@ -6604,17 +6873,84 @@
           <w:sz w:val="24"/>
           <w:szCs w:val="24"/>
         </w:rPr>
-        <w:t xml:space="preserve">, and increases the number of samples I take from the neighborhood to make sure I do not miss the peak. Finally, I generate multiple samples E-R graphs with </w:t>
-      </w:r>
-      <w:r>
-        <w:rPr>
-          <w:rFonts w:eastAsiaTheme="minorEastAsia"/>
-          <w:i/>
-          <w:iCs/>
-          <w:sz w:val="24"/>
-          <w:szCs w:val="24"/>
-        </w:rPr>
-        <w:t xml:space="preserve">N </w:t>
+        <w:t xml:space="preserve"> for bigger </w:t>
+      </w:r>
+      <w:r>
+        <w:rPr>
+          <w:rFonts w:eastAsiaTheme="minorEastAsia"/>
+          <w:i/>
+          <w:iCs/>
+          <w:sz w:val="24"/>
+          <w:szCs w:val="24"/>
+        </w:rPr>
+        <w:t>N</w:t>
+      </w:r>
+      <w:r>
+        <w:rPr>
+          <w:rFonts w:eastAsiaTheme="minorEastAsia"/>
+          <w:i/>
+          <w:iCs/>
+          <w:sz w:val="24"/>
+          <w:szCs w:val="24"/>
+        </w:rPr>
+        <w:softHyphen/>
+      </w:r>
+      <w:r>
+        <w:rPr>
+          <w:rFonts w:eastAsiaTheme="minorEastAsia"/>
+          <w:i/>
+          <w:iCs/>
+          <w:sz w:val="24"/>
+          <w:szCs w:val="24"/>
+          <w:vertAlign w:val="subscript"/>
+        </w:rPr>
+        <w:t>c</w:t>
+      </w:r>
+      <w:r>
+        <w:rPr>
+          <w:rFonts w:eastAsiaTheme="minorEastAsia"/>
+          <w:i/>
+          <w:iCs/>
+          <w:sz w:val="24"/>
+          <w:szCs w:val="24"/>
+        </w:rPr>
+        <w:softHyphen/>
+      </w:r>
+      <w:r>
+        <w:rPr>
+          <w:rFonts w:eastAsiaTheme="minorEastAsia"/>
+          <w:sz w:val="24"/>
+          <w:szCs w:val="24"/>
+        </w:rPr>
+        <w:t>. F</w:t>
+      </w:r>
+      <w:r>
+        <w:rPr>
+          <w:rFonts w:eastAsiaTheme="minorEastAsia"/>
+          <w:sz w:val="24"/>
+          <w:szCs w:val="24"/>
+        </w:rPr>
+        <w:t xml:space="preserve">inally, I generate multiple samples E-R graphs with </w:t>
+      </w:r>
+      <w:r>
+        <w:rPr>
+          <w:rFonts w:eastAsiaTheme="minorEastAsia"/>
+          <w:i/>
+          <w:iCs/>
+          <w:sz w:val="24"/>
+          <w:szCs w:val="24"/>
+        </w:rPr>
+        <w:t>p</w:t>
+      </w:r>
+      <w:r>
+        <w:rPr>
+          <w:rFonts w:eastAsiaTheme="minorEastAsia"/>
+          <w:i/>
+          <w:iCs/>
+          <w:sz w:val="24"/>
+          <w:szCs w:val="24"/>
+        </w:rPr>
+        <w:t xml:space="preserve"> </w:t>
       </w:r>
       <w:r>
         <w:rPr>
@@ -6632,7 +6968,17 @@
           <w:sz w:val="24"/>
           <w:szCs w:val="24"/>
         </w:rPr>
-        <w:t xml:space="preserve">p </w:t>
+        <w:t>N</w:t>
+      </w:r>
+      <w:r>
+        <w:rPr>
+          <w:rFonts w:eastAsiaTheme="minorEastAsia"/>
+          <w:i/>
+          <w:iCs/>
+          <w:sz w:val="24"/>
+          <w:szCs w:val="24"/>
+        </w:rPr>
+        <w:t xml:space="preserve"> </w:t>
       </w:r>
       <w:r>
         <w:rPr>
@@ -6676,25 +7022,95 @@
           <w:sz w:val="24"/>
           <w:szCs w:val="24"/>
         </w:rPr>
-        <w:t xml:space="preserve">. An issue that comes up here is that small system tends to have high variance in their </w:t>
-      </w:r>
-      <w:r>
-        <w:rPr>
-          <w:rFonts w:eastAsiaTheme="minorEastAsia"/>
-          <w:i/>
-          <w:iCs/>
-          <w:sz w:val="24"/>
-          <w:szCs w:val="24"/>
-        </w:rPr>
-        <w:t>S</w:t>
-      </w:r>
-      <w:r>
-        <w:rPr>
-          <w:rFonts w:eastAsiaTheme="minorEastAsia"/>
-          <w:sz w:val="24"/>
-          <w:szCs w:val="24"/>
-        </w:rPr>
-        <w:t xml:space="preserve"> and </w:t>
+        <w:t xml:space="preserve">.  </w:t>
+      </w:r>
+      <w:r>
+        <w:rPr>
+          <w:rFonts w:eastAsiaTheme="minorEastAsia"/>
+          <w:sz w:val="24"/>
+          <w:szCs w:val="24"/>
+        </w:rPr>
+        <w:t>The same issue persists with</w:t>
+      </w:r>
+      <w:r>
+        <w:rPr>
+          <w:rFonts w:eastAsiaTheme="minorEastAsia"/>
+          <w:sz w:val="24"/>
+          <w:szCs w:val="24"/>
+        </w:rPr>
+        <w:t xml:space="preserve"> small system</w:t>
+      </w:r>
+      <w:r>
+        <w:rPr>
+          <w:rFonts w:eastAsiaTheme="minorEastAsia"/>
+          <w:sz w:val="24"/>
+          <w:szCs w:val="24"/>
+        </w:rPr>
+        <w:t xml:space="preserve"> having</w:t>
+      </w:r>
+      <w:r>
+        <w:rPr>
+          <w:rFonts w:eastAsiaTheme="minorEastAsia"/>
+          <w:sz w:val="24"/>
+          <w:szCs w:val="24"/>
+        </w:rPr>
+        <w:t xml:space="preserve"> high variance in their S and χ, so I need to generate more sample E-R graphs for smaller system.</w:t>
+      </w:r>
+    </w:p>
+    <w:p>
+      <w:pPr>
+        <w:rPr>
+          <w:rFonts w:eastAsiaTheme="minorEastAsia"/>
+          <w:sz w:val="24"/>
+          <w:szCs w:val="24"/>
+        </w:rPr>
+      </w:pPr>
+      <w:r>
+        <w:rPr>
+          <w:rFonts w:eastAsiaTheme="minorEastAsia"/>
+          <w:sz w:val="24"/>
+          <w:szCs w:val="24"/>
+        </w:rPr>
+        <w:t xml:space="preserve">Note that the estimated </w:t>
+      </w:r>
+      <w:r>
+        <w:rPr>
+          <w:rFonts w:eastAsiaTheme="minorEastAsia"/>
+          <w:i/>
+          <w:iCs/>
+          <w:sz w:val="24"/>
+          <w:szCs w:val="24"/>
+        </w:rPr>
+        <w:t>N</w:t>
+      </w:r>
+      <w:r>
+        <w:rPr>
+          <w:rFonts w:eastAsiaTheme="minorEastAsia"/>
+          <w:i/>
+          <w:iCs/>
+          <w:sz w:val="24"/>
+          <w:szCs w:val="24"/>
+          <w:vertAlign w:val="subscript"/>
+        </w:rPr>
+        <w:t>c</w:t>
+      </w:r>
+      <w:r>
+        <w:rPr>
+          <w:rFonts w:eastAsiaTheme="minorEastAsia"/>
+          <w:i/>
+          <w:iCs/>
+          <w:sz w:val="24"/>
+          <w:szCs w:val="24"/>
+        </w:rPr>
+        <w:t xml:space="preserve"> </w:t>
+      </w:r>
+      <w:r>
+        <w:rPr>
+          <w:rFonts w:eastAsiaTheme="minorEastAsia"/>
+          <w:sz w:val="24"/>
+          <w:szCs w:val="24"/>
+        </w:rPr>
+        <w:t xml:space="preserve">is decided based on where the peak in </w:t>
       </w:r>
       <m:oMath>
         <m:r>
@@ -6712,63 +7128,384 @@
           <w:sz w:val="24"/>
           <w:szCs w:val="24"/>
         </w:rPr>
-        <w:t xml:space="preserve">, so I need to generate more sample E-R graphs for smaller system. </w:t>
+        <w:t xml:space="preserve"> takes place. Here are some graphs I produced from the gathered data: </w:t>
       </w:r>
     </w:p>
     <w:p>
       <w:pPr>
-        <w:rPr>
-          <w:rFonts w:eastAsiaTheme="minorEastAsia"/>
-          <w:sz w:val="24"/>
-          <w:szCs w:val="24"/>
-        </w:rPr>
-      </w:pPr>
-      <w:r>
-        <w:rPr>
-          <w:rFonts w:eastAsiaTheme="minorEastAsia"/>
-          <w:sz w:val="24"/>
-          <w:szCs w:val="24"/>
-        </w:rPr>
-        <w:t xml:space="preserve">Note that the estimated </w:t>
-      </w:r>
-      <w:r>
-        <w:rPr>
-          <w:rFonts w:eastAsiaTheme="minorEastAsia"/>
-          <w:i/>
-          <w:iCs/>
-          <w:sz w:val="24"/>
-          <w:szCs w:val="24"/>
-        </w:rPr>
-        <w:t>p</w:t>
-      </w:r>
-      <w:r>
-        <w:rPr>
-          <w:rFonts w:eastAsiaTheme="minorEastAsia"/>
-          <w:i/>
-          <w:iCs/>
-          <w:sz w:val="24"/>
-          <w:szCs w:val="24"/>
-          <w:vertAlign w:val="subscript"/>
-        </w:rPr>
-        <w:t>c</w:t>
-      </w:r>
-      <w:r>
-        <w:rPr>
-          <w:rFonts w:eastAsiaTheme="minorEastAsia"/>
-          <w:i/>
-          <w:iCs/>
-          <w:sz w:val="24"/>
-          <w:szCs w:val="24"/>
+        <w:jc w:val="center"/>
+        <w:rPr>
+          <w:rFonts w:eastAsiaTheme="minorEastAsia"/>
+          <w:sz w:val="24"/>
+          <w:szCs w:val="24"/>
+        </w:rPr>
+      </w:pPr>
+      <w:r>
+        <w:rPr>
+          <w:noProof/>
+          <w:sz w:val="24"/>
+          <w:szCs w:val="24"/>
+        </w:rPr>
+        <mc:AlternateContent>
+          <mc:Choice Requires="wps">
+            <w:drawing>
+              <wp:anchor distT="0" distB="0" distL="114300" distR="114300" simplePos="0" relativeHeight="251679744" behindDoc="0" locked="0" layoutInCell="1" allowOverlap="1" wp14:anchorId="6D525392" wp14:editId="36D66310">
+                <wp:simplePos x="0" y="0"/>
+                <wp:positionH relativeFrom="column">
+                  <wp:posOffset>1104900</wp:posOffset>
+                </wp:positionH>
+                <wp:positionV relativeFrom="paragraph">
+                  <wp:posOffset>2372360</wp:posOffset>
+                </wp:positionV>
+                <wp:extent cx="3343275" cy="571500"/>
+                <wp:effectExtent l="0" t="0" r="0" b="0"/>
+                <wp:wrapNone/>
+                <wp:docPr id="33" name="Text Box 33"/>
+                <wp:cNvGraphicFramePr/>
+                <a:graphic xmlns:a="http://schemas.openxmlformats.org/drawingml/2006/main">
+                  <a:graphicData uri="http://schemas.microsoft.com/office/word/2010/wordprocessingShape">
+                    <wps:wsp>
+                      <wps:cNvSpPr txBox="1"/>
+                      <wps:spPr>
+                        <a:xfrm>
+                          <a:off x="0" y="0"/>
+                          <a:ext cx="3343275" cy="571500"/>
+                        </a:xfrm>
+                        <a:prstGeom prst="rect">
+                          <a:avLst/>
+                        </a:prstGeom>
+                        <a:noFill/>
+                        <a:ln w="6350">
+                          <a:noFill/>
+                        </a:ln>
+                      </wps:spPr>
+                      <wps:txbx>
+                        <w:txbxContent>
+                          <w:p>
+                            <w:pPr>
+                              <w:ind w:left="360"/>
+                              <w:jc w:val="center"/>
+                              <w:rPr>
+                                <w:rFonts w:eastAsiaTheme="minorEastAsia"/>
+                                <w:sz w:val="24"/>
+                                <w:szCs w:val="24"/>
+                              </w:rPr>
+                            </w:pPr>
+                            <w:r>
+                              <w:rPr>
+                                <w:rFonts w:eastAsiaTheme="minorEastAsia"/>
+                                <w:i/>
+                                <w:iCs/>
+                                <w:sz w:val="24"/>
+                                <w:szCs w:val="24"/>
+                              </w:rPr>
+                              <w:t>S</w:t>
+                            </w:r>
+                            <w:r>
+                              <w:rPr>
+                                <w:rFonts w:eastAsiaTheme="minorEastAsia"/>
+                                <w:sz w:val="24"/>
+                                <w:szCs w:val="24"/>
+                              </w:rPr>
+                              <w:t xml:space="preserve"> and </w:t>
+                            </w:r>
+                            <m:oMath>
+                              <m:r>
+                                <w:rPr>
+                                  <w:rFonts w:ascii="Cambria Math" w:eastAsiaTheme="minorEastAsia" w:hAnsi="Cambria Math"/>
+                                  <w:sz w:val="24"/>
+                                  <w:szCs w:val="24"/>
+                                </w:rPr>
+                                <m:t>χ</m:t>
+                              </m:r>
+                            </m:oMath>
+                            <w:r>
+                              <w:rPr>
+                                <w:rFonts w:eastAsiaTheme="minorEastAsia"/>
+                                <w:sz w:val="24"/>
+                                <w:szCs w:val="24"/>
+                              </w:rPr>
+                              <w:t xml:space="preserve"> graph for G(</w:t>
+                            </w:r>
+                            <w:r>
+                              <w:rPr>
+                                <w:rFonts w:eastAsiaTheme="minorEastAsia"/>
+                                <w:sz w:val="24"/>
+                                <w:szCs w:val="24"/>
+                              </w:rPr>
+                              <w:t>N</w:t>
+                            </w:r>
+                            <w:r>
+                              <w:rPr>
+                                <w:rFonts w:eastAsiaTheme="minorEastAsia"/>
+                                <w:sz w:val="24"/>
+                                <w:szCs w:val="24"/>
+                              </w:rPr>
+                              <w:t xml:space="preserve">, p = </w:t>
+                            </w:r>
+                            <w:r>
+                              <w:rPr>
+                                <w:rFonts w:eastAsiaTheme="minorEastAsia"/>
+                                <w:sz w:val="24"/>
+                                <w:szCs w:val="24"/>
+                              </w:rPr>
+                              <w:t>0.0006</w:t>
+                            </w:r>
+                            <w:r>
+                              <w:rPr>
+                                <w:rFonts w:eastAsiaTheme="minorEastAsia"/>
+                                <w:sz w:val="24"/>
+                                <w:szCs w:val="24"/>
+                              </w:rPr>
+                              <w:t>7)</w:t>
+                            </w:r>
+                          </w:p>
+                          <w:p>
+                            <w:pPr>
+                              <w:jc w:val="center"/>
+                            </w:pPr>
+                          </w:p>
+                        </w:txbxContent>
+                      </wps:txbx>
+                      <wps:bodyPr rot="0" spcFirstLastPara="0" vertOverflow="overflow" horzOverflow="overflow" vert="horz" wrap="square" lIns="91440" tIns="45720" rIns="91440" bIns="45720" numCol="1" spcCol="0" rtlCol="0" fromWordArt="0" anchor="ctr" anchorCtr="0" forceAA="0" compatLnSpc="1">
+                        <a:prstTxWarp prst="textNoShape">
+                          <a:avLst/>
+                        </a:prstTxWarp>
+                        <a:noAutofit/>
+                      </wps:bodyPr>
+                    </wps:wsp>
+                  </a:graphicData>
+                </a:graphic>
+                <wp14:sizeRelH relativeFrom="margin">
+                  <wp14:pctWidth>0</wp14:pctWidth>
+                </wp14:sizeRelH>
+                <wp14:sizeRelV relativeFrom="margin">
+                  <wp14:pctHeight>0</wp14:pctHeight>
+                </wp14:sizeRelV>
+              </wp:anchor>
+            </w:drawing>
+          </mc:Choice>
+          <mc:Fallback>
+            <w:pict>
+              <v:shape w14:anchorId="6D525392" id="Text Box 33" o:spid="_x0000_s1032" type="#_x0000_t202" style="position:absolute;left:0;text-align:left;margin-left:87pt;margin-top:186.8pt;width:263.25pt;height:45pt;z-index:251679744;visibility:visible;mso-wrap-style:square;mso-width-percent:0;mso-height-percent:0;mso-wrap-distance-left:9pt;mso-wrap-distance-top:0;mso-wrap-distance-right:9pt;mso-wrap-distance-bottom:0;mso-position-horizontal:absolute;mso-position-horizontal-relative:text;mso-position-vertical:absolute;mso-position-vertical-relative:text;mso-width-percent:0;mso-height-percent:0;mso-width-relative:margin;mso-height-relative:margin;v-text-anchor:middle" o:gfxdata="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" filled="f" stroked="f" strokeweight=".5pt">
+                <v:textbox>
+                  <w:txbxContent>
+                    <w:p>
+                      <w:pPr>
+                        <w:ind w:left="360"/>
+                        <w:jc w:val="center"/>
+                        <w:rPr>
+                          <w:rFonts w:eastAsiaTheme="minorEastAsia"/>
+                          <w:sz w:val="24"/>
+                          <w:szCs w:val="24"/>
+                        </w:rPr>
+                      </w:pPr>
+                      <w:r>
+                        <w:rPr>
+                          <w:rFonts w:eastAsiaTheme="minorEastAsia"/>
+                          <w:i/>
+                          <w:iCs/>
+                          <w:sz w:val="24"/>
+                          <w:szCs w:val="24"/>
+                        </w:rPr>
+                        <w:t>S</w:t>
+                      </w:r>
+                      <w:r>
+                        <w:rPr>
+                          <w:rFonts w:eastAsiaTheme="minorEastAsia"/>
+                          <w:sz w:val="24"/>
+                          <w:szCs w:val="24"/>
+                        </w:rPr>
+                        <w:t xml:space="preserve"> and </w:t>
+                      </w:r>
+                      <m:oMath>
+                        <m:r>
+                          <w:rPr>
+                            <w:rFonts w:ascii="Cambria Math" w:eastAsiaTheme="minorEastAsia" w:hAnsi="Cambria Math"/>
+                            <w:sz w:val="24"/>
+                            <w:szCs w:val="24"/>
+                          </w:rPr>
+                          <m:t>χ</m:t>
+                        </m:r>
+                      </m:oMath>
+                      <w:r>
+                        <w:rPr>
+                          <w:rFonts w:eastAsiaTheme="minorEastAsia"/>
+                          <w:sz w:val="24"/>
+                          <w:szCs w:val="24"/>
+                        </w:rPr>
+                        <w:t xml:space="preserve"> graph for G(</w:t>
+                      </w:r>
+                      <w:r>
+                        <w:rPr>
+                          <w:rFonts w:eastAsiaTheme="minorEastAsia"/>
+                          <w:sz w:val="24"/>
+                          <w:szCs w:val="24"/>
+                        </w:rPr>
+                        <w:t>N</w:t>
+                      </w:r>
+                      <w:r>
+                        <w:rPr>
+                          <w:rFonts w:eastAsiaTheme="minorEastAsia"/>
+                          <w:sz w:val="24"/>
+                          <w:szCs w:val="24"/>
+                        </w:rPr>
+                        <w:t xml:space="preserve">, p = </w:t>
+                      </w:r>
+                      <w:r>
+                        <w:rPr>
+                          <w:rFonts w:eastAsiaTheme="minorEastAsia"/>
+                          <w:sz w:val="24"/>
+                          <w:szCs w:val="24"/>
+                        </w:rPr>
+                        <w:t>0.0006</w:t>
+                      </w:r>
+                      <w:r>
+                        <w:rPr>
+                          <w:rFonts w:eastAsiaTheme="minorEastAsia"/>
+                          <w:sz w:val="24"/>
+                          <w:szCs w:val="24"/>
+                        </w:rPr>
+                        <w:t>7)</w:t>
+                      </w:r>
+                    </w:p>
+                    <w:p>
+                      <w:pPr>
+                        <w:jc w:val="center"/>
+                      </w:pPr>
+                    </w:p>
+                  </w:txbxContent>
+                </v:textbox>
+              </v:shape>
+            </w:pict>
+          </mc:Fallback>
+        </mc:AlternateContent>
+      </w:r>
+      <w:r>
+        <w:rPr>
+          <w:noProof/>
         </w:rPr>
         <w:t xml:space="preserve"> </w:t>
       </w:r>
       <w:r>
         <w:rPr>
-          <w:rFonts w:eastAsiaTheme="minorEastAsia"/>
-          <w:sz w:val="24"/>
-          <w:szCs w:val="24"/>
-        </w:rPr>
-        <w:t xml:space="preserve">is decided based on where the peak in </w:t>
+          <w:noProof/>
+        </w:rPr>
+        <w:drawing>
+          <wp:inline distT="0" distB="0" distL="0" distR="0" wp14:anchorId="21819568" wp14:editId="7D04F8EC">
+            <wp:extent cx="3609975" cy="2243342"/>
+            <wp:effectExtent l="0" t="0" r="0" b="5080"/>
+            <wp:docPr id="34" name="Picture 34"/>
+            <wp:cNvGraphicFramePr>
+              <a:graphicFrameLocks xmlns:a="http://schemas.openxmlformats.org/drawingml/2006/main" noChangeAspect="1"/>
+            </wp:cNvGraphicFramePr>
+            <a:graphic xmlns:a="http://schemas.openxmlformats.org/drawingml/2006/main">
+              <a:graphicData uri="http://schemas.openxmlformats.org/drawingml/2006/picture">
+                <pic:pic xmlns:pic="http://schemas.openxmlformats.org/drawingml/2006/picture">
+                  <pic:nvPicPr>
+                    <pic:cNvPr id="1" name=""/>
+                    <pic:cNvPicPr/>
+                  </pic:nvPicPr>
+                  <pic:blipFill>
+                    <a:blip r:embed="rId21"/>
+                    <a:stretch>
+                      <a:fillRect/>
+                    </a:stretch>
+                  </pic:blipFill>
+                  <pic:spPr>
+                    <a:xfrm>
+                      <a:off x="0" y="0"/>
+                      <a:ext cx="3620693" cy="2250003"/>
+                    </a:xfrm>
+                    <a:prstGeom prst="rect">
+                      <a:avLst/>
+                    </a:prstGeom>
+                  </pic:spPr>
+                </pic:pic>
+              </a:graphicData>
+            </a:graphic>
+          </wp:inline>
+        </w:drawing>
+      </w:r>
+    </w:p>
+    <w:p>
+      <w:pPr>
+        <w:jc w:val="center"/>
+        <w:rPr>
+          <w:rFonts w:eastAsiaTheme="minorEastAsia"/>
+          <w:sz w:val="24"/>
+          <w:szCs w:val="24"/>
+        </w:rPr>
+      </w:pPr>
+      <w:r>
+        <w:rPr>
+          <w:noProof/>
+        </w:rPr>
+        <w:lastRenderedPageBreak/>
+        <w:drawing>
+          <wp:inline distT="0" distB="0" distL="0" distR="0" wp14:anchorId="554F4CAF" wp14:editId="331A2ABF">
+            <wp:extent cx="3810000" cy="2393813"/>
+            <wp:effectExtent l="0" t="0" r="0" b="6985"/>
+            <wp:docPr id="30" name="Picture 30"/>
+            <wp:cNvGraphicFramePr>
+              <a:graphicFrameLocks xmlns:a="http://schemas.openxmlformats.org/drawingml/2006/main" noChangeAspect="1"/>
+            </wp:cNvGraphicFramePr>
+            <a:graphic xmlns:a="http://schemas.openxmlformats.org/drawingml/2006/main">
+              <a:graphicData uri="http://schemas.openxmlformats.org/drawingml/2006/picture">
+                <pic:pic xmlns:pic="http://schemas.openxmlformats.org/drawingml/2006/picture">
+                  <pic:nvPicPr>
+                    <pic:cNvPr id="1" name=""/>
+                    <pic:cNvPicPr/>
+                  </pic:nvPicPr>
+                  <pic:blipFill>
+                    <a:blip r:embed="rId22"/>
+                    <a:stretch>
+                      <a:fillRect/>
+                    </a:stretch>
+                  </pic:blipFill>
+                  <pic:spPr>
+                    <a:xfrm>
+                      <a:off x="0" y="0"/>
+                      <a:ext cx="3830982" cy="2406996"/>
+                    </a:xfrm>
+                    <a:prstGeom prst="rect">
+                      <a:avLst/>
+                    </a:prstGeom>
+                  </pic:spPr>
+                </pic:pic>
+              </a:graphicData>
+            </a:graphic>
+          </wp:inline>
+        </w:drawing>
+      </w:r>
+    </w:p>
+    <w:p>
+      <w:pPr>
+        <w:ind w:left="360"/>
+        <w:jc w:val="center"/>
+        <w:rPr>
+          <w:rFonts w:eastAsiaTheme="minorEastAsia"/>
+          <w:sz w:val="24"/>
+          <w:szCs w:val="24"/>
+        </w:rPr>
+      </w:pPr>
+      <w:r>
+        <w:rPr>
+          <w:rFonts w:eastAsiaTheme="minorEastAsia"/>
+          <w:i/>
+          <w:iCs/>
+          <w:sz w:val="24"/>
+          <w:szCs w:val="24"/>
+        </w:rPr>
+        <w:t>S</w:t>
+      </w:r>
+      <w:r>
+        <w:rPr>
+          <w:rFonts w:eastAsiaTheme="minorEastAsia"/>
+          <w:sz w:val="24"/>
+          <w:szCs w:val="24"/>
+        </w:rPr>
+        <w:t xml:space="preserve"> and </w:t>
       </w:r>
       <m:oMath>
         <m:r>
@@ -6786,13 +7523,3420 @@
           <w:sz w:val="24"/>
           <w:szCs w:val="24"/>
         </w:rPr>
-        <w:t xml:space="preserve"> takes place. Here are some graphs I produced from the gathered data: </w:t>
+        <w:t xml:space="preserve"> graph for G(</w:t>
+      </w:r>
+      <w:r>
+        <w:rPr>
+          <w:rFonts w:eastAsiaTheme="minorEastAsia"/>
+          <w:sz w:val="24"/>
+          <w:szCs w:val="24"/>
+        </w:rPr>
+        <w:t>N</w:t>
+      </w:r>
+      <w:r>
+        <w:rPr>
+          <w:rFonts w:eastAsiaTheme="minorEastAsia"/>
+          <w:sz w:val="24"/>
+          <w:szCs w:val="24"/>
+        </w:rPr>
+        <w:t xml:space="preserve">, p = </w:t>
+      </w:r>
+      <w:r>
+        <w:rPr>
+          <w:rFonts w:eastAsiaTheme="minorEastAsia"/>
+          <w:sz w:val="24"/>
+          <w:szCs w:val="24"/>
+        </w:rPr>
+        <w:t>0.000</w:t>
+      </w:r>
+      <w:r>
+        <w:rPr>
+          <w:rFonts w:eastAsiaTheme="minorEastAsia"/>
+          <w:sz w:val="24"/>
+          <w:szCs w:val="24"/>
+        </w:rPr>
+        <w:t>33</w:t>
+      </w:r>
+      <w:r>
+        <w:rPr>
+          <w:rFonts w:eastAsiaTheme="minorEastAsia"/>
+          <w:sz w:val="24"/>
+          <w:szCs w:val="24"/>
+        </w:rPr>
+        <w:t>)</w:t>
       </w:r>
     </w:p>
     <w:p>
       <w:pPr>
-        <w:rPr>
-          <w:rFonts w:eastAsiaTheme="minorEastAsia"/>
+        <w:jc w:val="center"/>
+        <w:rPr>
+          <w:rFonts w:eastAsiaTheme="minorEastAsia"/>
+          <w:sz w:val="24"/>
+          <w:szCs w:val="24"/>
+        </w:rPr>
+      </w:pPr>
+      <w:r>
+        <w:rPr>
+          <w:noProof/>
+        </w:rPr>
+        <w:drawing>
+          <wp:inline distT="0" distB="0" distL="0" distR="0" wp14:anchorId="6698958D" wp14:editId="06AE3EE8">
+            <wp:extent cx="4095750" cy="2533650"/>
+            <wp:effectExtent l="0" t="0" r="0" b="0"/>
+            <wp:docPr id="35" name="Picture 35"/>
+            <wp:cNvGraphicFramePr>
+              <a:graphicFrameLocks xmlns:a="http://schemas.openxmlformats.org/drawingml/2006/main" noChangeAspect="1"/>
+            </wp:cNvGraphicFramePr>
+            <a:graphic xmlns:a="http://schemas.openxmlformats.org/drawingml/2006/main">
+              <a:graphicData uri="http://schemas.openxmlformats.org/drawingml/2006/picture">
+                <pic:pic xmlns:pic="http://schemas.openxmlformats.org/drawingml/2006/picture">
+                  <pic:nvPicPr>
+                    <pic:cNvPr id="1" name=""/>
+                    <pic:cNvPicPr/>
+                  </pic:nvPicPr>
+                  <pic:blipFill>
+                    <a:blip r:embed="rId23"/>
+                    <a:stretch>
+                      <a:fillRect/>
+                    </a:stretch>
+                  </pic:blipFill>
+                  <pic:spPr>
+                    <a:xfrm>
+                      <a:off x="0" y="0"/>
+                      <a:ext cx="4095750" cy="2533650"/>
+                    </a:xfrm>
+                    <a:prstGeom prst="rect">
+                      <a:avLst/>
+                    </a:prstGeom>
+                  </pic:spPr>
+                </pic:pic>
+              </a:graphicData>
+            </a:graphic>
+          </wp:inline>
+        </w:drawing>
+      </w:r>
+    </w:p>
+    <w:p>
+      <w:pPr>
+        <w:ind w:left="360"/>
+        <w:jc w:val="center"/>
+        <w:rPr>
+          <w:rFonts w:eastAsiaTheme="minorEastAsia"/>
+          <w:i/>
+          <w:iCs/>
+          <w:sz w:val="24"/>
+          <w:szCs w:val="24"/>
+          <w:vertAlign w:val="subscript"/>
+        </w:rPr>
+      </w:pPr>
+      <w:r>
+        <w:rPr>
+          <w:rFonts w:eastAsiaTheme="minorEastAsia"/>
+          <w:i/>
+          <w:iCs/>
+          <w:sz w:val="24"/>
+          <w:szCs w:val="24"/>
+        </w:rPr>
+        <w:t>S</w:t>
+      </w:r>
+      <w:r>
+        <w:rPr>
+          <w:rFonts w:eastAsiaTheme="minorEastAsia"/>
+          <w:sz w:val="24"/>
+          <w:szCs w:val="24"/>
+        </w:rPr>
+        <w:t xml:space="preserve"> and </w:t>
+      </w:r>
+      <m:oMath>
+        <m:r>
+          <w:rPr>
+            <w:rFonts w:ascii="Cambria Math" w:eastAsiaTheme="minorEastAsia" w:hAnsi="Cambria Math"/>
+            <w:sz w:val="24"/>
+            <w:szCs w:val="24"/>
+          </w:rPr>
+          <m:t>χ</m:t>
+        </m:r>
+      </m:oMath>
+      <w:r>
+        <w:rPr>
+          <w:rFonts w:eastAsiaTheme="minorEastAsia"/>
+          <w:sz w:val="24"/>
+          <w:szCs w:val="24"/>
+        </w:rPr>
+        <w:t xml:space="preserve"> graph for </w:t>
+      </w:r>
+      <w:r>
+        <w:rPr>
+          <w:rFonts w:eastAsiaTheme="minorEastAsia"/>
+          <w:sz w:val="24"/>
+          <w:szCs w:val="24"/>
+        </w:rPr>
+        <w:t xml:space="preserve">G(N, p = </w:t>
+      </w:r>
+      <w:r>
+        <w:rPr>
+          <w:rFonts w:eastAsiaTheme="minorEastAsia"/>
+          <w:sz w:val="24"/>
+          <w:szCs w:val="24"/>
+        </w:rPr>
+        <w:t>0.0006</w:t>
+      </w:r>
+      <w:r>
+        <w:rPr>
+          <w:rFonts w:eastAsiaTheme="minorEastAsia"/>
+          <w:sz w:val="24"/>
+          <w:szCs w:val="24"/>
+        </w:rPr>
+        <w:t>7)</w:t>
+      </w:r>
+      <w:r>
+        <w:rPr>
+          <w:rFonts w:eastAsiaTheme="minorEastAsia"/>
+          <w:sz w:val="24"/>
+          <w:szCs w:val="24"/>
+        </w:rPr>
+        <w:t xml:space="preserve"> </w:t>
+      </w:r>
+      <w:r>
+        <w:rPr>
+          <w:rFonts w:eastAsiaTheme="minorEastAsia"/>
+          <w:sz w:val="24"/>
+          <w:szCs w:val="24"/>
+        </w:rPr>
+        <w:t xml:space="preserve">before the estimated </w:t>
+      </w:r>
+      <w:r>
+        <w:rPr>
+          <w:rFonts w:eastAsiaTheme="minorEastAsia"/>
+          <w:i/>
+          <w:iCs/>
+          <w:sz w:val="24"/>
+          <w:szCs w:val="24"/>
+        </w:rPr>
+        <w:t>N</w:t>
+      </w:r>
+      <w:r>
+        <w:rPr>
+          <w:rFonts w:eastAsiaTheme="minorEastAsia"/>
+          <w:i/>
+          <w:iCs/>
+          <w:sz w:val="24"/>
+          <w:szCs w:val="24"/>
+        </w:rPr>
+        <w:softHyphen/>
+      </w:r>
+      <w:r>
+        <w:rPr>
+          <w:rFonts w:eastAsiaTheme="minorEastAsia"/>
+          <w:i/>
+          <w:iCs/>
+          <w:sz w:val="24"/>
+          <w:szCs w:val="24"/>
+          <w:vertAlign w:val="subscript"/>
+        </w:rPr>
+        <w:t>c</w:t>
+      </w:r>
+    </w:p>
+    <w:p>
+      <w:pPr>
+        <w:jc w:val="center"/>
+        <w:rPr>
+          <w:rFonts w:eastAsiaTheme="minorEastAsia"/>
+          <w:sz w:val="24"/>
+          <w:szCs w:val="24"/>
+        </w:rPr>
+      </w:pPr>
+      <w:r>
+        <w:rPr>
+          <w:noProof/>
+        </w:rPr>
+        <w:drawing>
+          <wp:inline distT="0" distB="0" distL="0" distR="0" wp14:anchorId="0050F2BD" wp14:editId="3C7CEB44">
+            <wp:extent cx="4124325" cy="2514600"/>
+            <wp:effectExtent l="0" t="0" r="9525" b="0"/>
+            <wp:docPr id="31" name="Picture 31"/>
+            <wp:cNvGraphicFramePr>
+              <a:graphicFrameLocks xmlns:a="http://schemas.openxmlformats.org/drawingml/2006/main" noChangeAspect="1"/>
+            </wp:cNvGraphicFramePr>
+            <a:graphic xmlns:a="http://schemas.openxmlformats.org/drawingml/2006/main">
+              <a:graphicData uri="http://schemas.openxmlformats.org/drawingml/2006/picture">
+                <pic:pic xmlns:pic="http://schemas.openxmlformats.org/drawingml/2006/picture">
+                  <pic:nvPicPr>
+                    <pic:cNvPr id="1" name=""/>
+                    <pic:cNvPicPr/>
+                  </pic:nvPicPr>
+                  <pic:blipFill>
+                    <a:blip r:embed="rId24"/>
+                    <a:stretch>
+                      <a:fillRect/>
+                    </a:stretch>
+                  </pic:blipFill>
+                  <pic:spPr>
+                    <a:xfrm>
+                      <a:off x="0" y="0"/>
+                      <a:ext cx="4124325" cy="2514600"/>
+                    </a:xfrm>
+                    <a:prstGeom prst="rect">
+                      <a:avLst/>
+                    </a:prstGeom>
+                  </pic:spPr>
+                </pic:pic>
+              </a:graphicData>
+            </a:graphic>
+          </wp:inline>
+        </w:drawing>
+      </w:r>
+    </w:p>
+    <w:p>
+      <w:pPr>
+        <w:ind w:left="360"/>
+        <w:jc w:val="center"/>
+        <w:rPr>
+          <w:rFonts w:eastAsiaTheme="minorEastAsia"/>
+          <w:i/>
+          <w:iCs/>
+          <w:sz w:val="24"/>
+          <w:szCs w:val="24"/>
+          <w:vertAlign w:val="subscript"/>
+        </w:rPr>
+      </w:pPr>
+      <w:r>
+        <w:rPr>
+          <w:rFonts w:eastAsiaTheme="minorEastAsia"/>
+          <w:i/>
+          <w:iCs/>
+          <w:sz w:val="24"/>
+          <w:szCs w:val="24"/>
+        </w:rPr>
+        <w:t>S</w:t>
+      </w:r>
+      <w:r>
+        <w:rPr>
+          <w:rFonts w:eastAsiaTheme="minorEastAsia"/>
+          <w:sz w:val="24"/>
+          <w:szCs w:val="24"/>
+        </w:rPr>
+        <w:t xml:space="preserve"> and </w:t>
+      </w:r>
+      <m:oMath>
+        <m:r>
+          <w:rPr>
+            <w:rFonts w:ascii="Cambria Math" w:eastAsiaTheme="minorEastAsia" w:hAnsi="Cambria Math"/>
+            <w:sz w:val="24"/>
+            <w:szCs w:val="24"/>
+          </w:rPr>
+          <m:t>χ</m:t>
+        </m:r>
+      </m:oMath>
+      <w:r>
+        <w:rPr>
+          <w:rFonts w:eastAsiaTheme="minorEastAsia"/>
+          <w:sz w:val="24"/>
+          <w:szCs w:val="24"/>
+        </w:rPr>
+        <w:t xml:space="preserve"> graph for G(N, p = </w:t>
+      </w:r>
+      <w:r>
+        <w:rPr>
+          <w:rFonts w:eastAsiaTheme="minorEastAsia"/>
+          <w:sz w:val="24"/>
+          <w:szCs w:val="24"/>
+        </w:rPr>
+        <w:t>0.000</w:t>
+      </w:r>
+      <w:r>
+        <w:rPr>
+          <w:rFonts w:eastAsiaTheme="minorEastAsia"/>
+          <w:sz w:val="24"/>
+          <w:szCs w:val="24"/>
+        </w:rPr>
+        <w:t xml:space="preserve">33) before the estimated </w:t>
+      </w:r>
+      <w:r>
+        <w:rPr>
+          <w:rFonts w:eastAsiaTheme="minorEastAsia"/>
+          <w:i/>
+          <w:iCs/>
+          <w:sz w:val="24"/>
+          <w:szCs w:val="24"/>
+        </w:rPr>
+        <w:t>N</w:t>
+      </w:r>
+      <w:r>
+        <w:rPr>
+          <w:rFonts w:eastAsiaTheme="minorEastAsia"/>
+          <w:i/>
+          <w:iCs/>
+          <w:sz w:val="24"/>
+          <w:szCs w:val="24"/>
+        </w:rPr>
+        <w:softHyphen/>
+      </w:r>
+      <w:r>
+        <w:rPr>
+          <w:rFonts w:eastAsiaTheme="minorEastAsia"/>
+          <w:i/>
+          <w:iCs/>
+          <w:sz w:val="24"/>
+          <w:szCs w:val="24"/>
+          <w:vertAlign w:val="subscript"/>
+        </w:rPr>
+        <w:t>c</w:t>
+      </w:r>
+    </w:p>
+    <w:p>
+      <w:pPr>
+        <w:jc w:val="center"/>
+        <w:rPr>
+          <w:rFonts w:eastAsiaTheme="minorEastAsia"/>
+          <w:sz w:val="24"/>
+          <w:szCs w:val="24"/>
+        </w:rPr>
+      </w:pPr>
+    </w:p>
+    <w:p>
+      <w:pPr>
+        <w:jc w:val="center"/>
+        <w:rPr>
+          <w:rFonts w:eastAsiaTheme="minorEastAsia"/>
+          <w:sz w:val="24"/>
+          <w:szCs w:val="24"/>
+        </w:rPr>
+      </w:pPr>
+      <w:r>
+        <w:rPr>
+          <w:noProof/>
+        </w:rPr>
+        <w:drawing>
+          <wp:inline distT="0" distB="0" distL="0" distR="0" wp14:anchorId="6EB478E2" wp14:editId="1C8E782E">
+            <wp:extent cx="4152900" cy="2514600"/>
+            <wp:effectExtent l="0" t="0" r="0" b="0"/>
+            <wp:docPr id="36" name="Picture 36"/>
+            <wp:cNvGraphicFramePr>
+              <a:graphicFrameLocks xmlns:a="http://schemas.openxmlformats.org/drawingml/2006/main" noChangeAspect="1"/>
+            </wp:cNvGraphicFramePr>
+            <a:graphic xmlns:a="http://schemas.openxmlformats.org/drawingml/2006/main">
+              <a:graphicData uri="http://schemas.openxmlformats.org/drawingml/2006/picture">
+                <pic:pic xmlns:pic="http://schemas.openxmlformats.org/drawingml/2006/picture">
+                  <pic:nvPicPr>
+                    <pic:cNvPr id="1" name=""/>
+                    <pic:cNvPicPr/>
+                  </pic:nvPicPr>
+                  <pic:blipFill>
+                    <a:blip r:embed="rId25"/>
+                    <a:stretch>
+                      <a:fillRect/>
+                    </a:stretch>
+                  </pic:blipFill>
+                  <pic:spPr>
+                    <a:xfrm>
+                      <a:off x="0" y="0"/>
+                      <a:ext cx="4152900" cy="2514600"/>
+                    </a:xfrm>
+                    <a:prstGeom prst="rect">
+                      <a:avLst/>
+                    </a:prstGeom>
+                  </pic:spPr>
+                </pic:pic>
+              </a:graphicData>
+            </a:graphic>
+          </wp:inline>
+        </w:drawing>
+      </w:r>
+    </w:p>
+    <w:p>
+      <w:pPr>
+        <w:ind w:left="360"/>
+        <w:jc w:val="center"/>
+        <w:rPr>
+          <w:rFonts w:eastAsiaTheme="minorEastAsia"/>
+          <w:i/>
+          <w:iCs/>
+          <w:sz w:val="24"/>
+          <w:szCs w:val="24"/>
+          <w:vertAlign w:val="subscript"/>
+        </w:rPr>
+      </w:pPr>
+      <w:r>
+        <w:rPr>
+          <w:rFonts w:eastAsiaTheme="minorEastAsia"/>
+          <w:i/>
+          <w:iCs/>
+          <w:sz w:val="24"/>
+          <w:szCs w:val="24"/>
+        </w:rPr>
+        <w:t>S</w:t>
+      </w:r>
+      <w:r>
+        <w:rPr>
+          <w:rFonts w:eastAsiaTheme="minorEastAsia"/>
+          <w:sz w:val="24"/>
+          <w:szCs w:val="24"/>
+        </w:rPr>
+        <w:t xml:space="preserve"> and </w:t>
+      </w:r>
+      <m:oMath>
+        <m:r>
+          <w:rPr>
+            <w:rFonts w:ascii="Cambria Math" w:eastAsiaTheme="minorEastAsia" w:hAnsi="Cambria Math"/>
+            <w:sz w:val="24"/>
+            <w:szCs w:val="24"/>
+          </w:rPr>
+          <m:t>χ</m:t>
+        </m:r>
+      </m:oMath>
+      <w:r>
+        <w:rPr>
+          <w:rFonts w:eastAsiaTheme="minorEastAsia"/>
+          <w:sz w:val="24"/>
+          <w:szCs w:val="24"/>
+        </w:rPr>
+        <w:t xml:space="preserve"> graph for G(N, p = </w:t>
+      </w:r>
+      <w:r>
+        <w:rPr>
+          <w:rFonts w:eastAsiaTheme="minorEastAsia"/>
+          <w:sz w:val="24"/>
+          <w:szCs w:val="24"/>
+        </w:rPr>
+        <w:t>0.0006</w:t>
+      </w:r>
+      <w:r>
+        <w:rPr>
+          <w:rFonts w:eastAsiaTheme="minorEastAsia"/>
+          <w:sz w:val="24"/>
+          <w:szCs w:val="24"/>
+        </w:rPr>
+        <w:t xml:space="preserve">7) </w:t>
+      </w:r>
+      <w:r>
+        <w:rPr>
+          <w:rFonts w:eastAsiaTheme="minorEastAsia"/>
+          <w:sz w:val="24"/>
+          <w:szCs w:val="24"/>
+        </w:rPr>
+        <w:t>after</w:t>
+      </w:r>
+      <w:r>
+        <w:rPr>
+          <w:rFonts w:eastAsiaTheme="minorEastAsia"/>
+          <w:sz w:val="24"/>
+          <w:szCs w:val="24"/>
+        </w:rPr>
+        <w:t xml:space="preserve"> the estimated </w:t>
+      </w:r>
+      <w:r>
+        <w:rPr>
+          <w:rFonts w:eastAsiaTheme="minorEastAsia"/>
+          <w:i/>
+          <w:iCs/>
+          <w:sz w:val="24"/>
+          <w:szCs w:val="24"/>
+        </w:rPr>
+        <w:t>N</w:t>
+      </w:r>
+      <w:r>
+        <w:rPr>
+          <w:rFonts w:eastAsiaTheme="minorEastAsia"/>
+          <w:i/>
+          <w:iCs/>
+          <w:sz w:val="24"/>
+          <w:szCs w:val="24"/>
+        </w:rPr>
+        <w:softHyphen/>
+      </w:r>
+      <w:r>
+        <w:rPr>
+          <w:rFonts w:eastAsiaTheme="minorEastAsia"/>
+          <w:i/>
+          <w:iCs/>
+          <w:sz w:val="24"/>
+          <w:szCs w:val="24"/>
+          <w:vertAlign w:val="subscript"/>
+        </w:rPr>
+        <w:t>c</w:t>
+      </w:r>
+    </w:p>
+    <w:p>
+      <w:pPr>
+        <w:jc w:val="center"/>
+        <w:rPr>
+          <w:rFonts w:eastAsiaTheme="minorEastAsia"/>
+          <w:sz w:val="24"/>
+          <w:szCs w:val="24"/>
+        </w:rPr>
+      </w:pPr>
+      <w:r>
+        <w:rPr>
+          <w:noProof/>
+        </w:rPr>
+        <w:drawing>
+          <wp:inline distT="0" distB="0" distL="0" distR="0" wp14:anchorId="77657614" wp14:editId="4DD03F8B">
+            <wp:extent cx="4115552" cy="2600325"/>
+            <wp:effectExtent l="0" t="0" r="0" b="0"/>
+            <wp:docPr id="32" name="Picture 32"/>
+            <wp:cNvGraphicFramePr>
+              <a:graphicFrameLocks xmlns:a="http://schemas.openxmlformats.org/drawingml/2006/main" noChangeAspect="1"/>
+            </wp:cNvGraphicFramePr>
+            <a:graphic xmlns:a="http://schemas.openxmlformats.org/drawingml/2006/main">
+              <a:graphicData uri="http://schemas.openxmlformats.org/drawingml/2006/picture">
+                <pic:pic xmlns:pic="http://schemas.openxmlformats.org/drawingml/2006/picture">
+                  <pic:nvPicPr>
+                    <pic:cNvPr id="1" name=""/>
+                    <pic:cNvPicPr/>
+                  </pic:nvPicPr>
+                  <pic:blipFill>
+                    <a:blip r:embed="rId26"/>
+                    <a:stretch>
+                      <a:fillRect/>
+                    </a:stretch>
+                  </pic:blipFill>
+                  <pic:spPr>
+                    <a:xfrm>
+                      <a:off x="0" y="0"/>
+                      <a:ext cx="4162961" cy="2630280"/>
+                    </a:xfrm>
+                    <a:prstGeom prst="rect">
+                      <a:avLst/>
+                    </a:prstGeom>
+                  </pic:spPr>
+                </pic:pic>
+              </a:graphicData>
+            </a:graphic>
+          </wp:inline>
+        </w:drawing>
+      </w:r>
+    </w:p>
+    <w:p>
+      <w:pPr>
+        <w:ind w:left="360"/>
+        <w:jc w:val="center"/>
+        <w:rPr>
+          <w:rFonts w:eastAsiaTheme="minorEastAsia"/>
+          <w:i/>
+          <w:iCs/>
+          <w:sz w:val="24"/>
+          <w:szCs w:val="24"/>
+          <w:vertAlign w:val="subscript"/>
+        </w:rPr>
+      </w:pPr>
+      <w:r>
+        <w:rPr>
+          <w:rFonts w:eastAsiaTheme="minorEastAsia"/>
+          <w:i/>
+          <w:iCs/>
+          <w:sz w:val="24"/>
+          <w:szCs w:val="24"/>
+        </w:rPr>
+        <w:t>S</w:t>
+      </w:r>
+      <w:r>
+        <w:rPr>
+          <w:rFonts w:eastAsiaTheme="minorEastAsia"/>
+          <w:sz w:val="24"/>
+          <w:szCs w:val="24"/>
+        </w:rPr>
+        <w:t xml:space="preserve"> and </w:t>
+      </w:r>
+      <m:oMath>
+        <m:r>
+          <w:rPr>
+            <w:rFonts w:ascii="Cambria Math" w:eastAsiaTheme="minorEastAsia" w:hAnsi="Cambria Math"/>
+            <w:sz w:val="24"/>
+            <w:szCs w:val="24"/>
+          </w:rPr>
+          <m:t>χ</m:t>
+        </m:r>
+      </m:oMath>
+      <w:r>
+        <w:rPr>
+          <w:rFonts w:eastAsiaTheme="minorEastAsia"/>
+          <w:sz w:val="24"/>
+          <w:szCs w:val="24"/>
+        </w:rPr>
+        <w:t xml:space="preserve"> graph for G(N, p = </w:t>
+      </w:r>
+      <w:r>
+        <w:rPr>
+          <w:rFonts w:eastAsiaTheme="minorEastAsia"/>
+          <w:sz w:val="24"/>
+          <w:szCs w:val="24"/>
+        </w:rPr>
+        <w:t>0.000</w:t>
+      </w:r>
+      <w:r>
+        <w:rPr>
+          <w:rFonts w:eastAsiaTheme="minorEastAsia"/>
+          <w:sz w:val="24"/>
+          <w:szCs w:val="24"/>
+        </w:rPr>
+        <w:t xml:space="preserve">33) </w:t>
+      </w:r>
+      <w:r>
+        <w:rPr>
+          <w:rFonts w:eastAsiaTheme="minorEastAsia"/>
+          <w:sz w:val="24"/>
+          <w:szCs w:val="24"/>
+        </w:rPr>
+        <w:t>after</w:t>
+      </w:r>
+      <w:r>
+        <w:rPr>
+          <w:rFonts w:eastAsiaTheme="minorEastAsia"/>
+          <w:sz w:val="24"/>
+          <w:szCs w:val="24"/>
+        </w:rPr>
+        <w:t xml:space="preserve"> the estimated </w:t>
+      </w:r>
+      <w:r>
+        <w:rPr>
+          <w:rFonts w:eastAsiaTheme="minorEastAsia"/>
+          <w:i/>
+          <w:iCs/>
+          <w:sz w:val="24"/>
+          <w:szCs w:val="24"/>
+        </w:rPr>
+        <w:t>N</w:t>
+      </w:r>
+      <w:r>
+        <w:rPr>
+          <w:rFonts w:eastAsiaTheme="minorEastAsia"/>
+          <w:i/>
+          <w:iCs/>
+          <w:sz w:val="24"/>
+          <w:szCs w:val="24"/>
+        </w:rPr>
+        <w:softHyphen/>
+      </w:r>
+      <w:r>
+        <w:rPr>
+          <w:rFonts w:eastAsiaTheme="minorEastAsia"/>
+          <w:i/>
+          <w:iCs/>
+          <w:sz w:val="24"/>
+          <w:szCs w:val="24"/>
+          <w:vertAlign w:val="subscript"/>
+        </w:rPr>
+        <w:t>c</w:t>
+      </w:r>
+    </w:p>
+    <w:p>
+      <w:pPr>
+        <w:ind w:left="360"/>
+        <w:rPr>
+          <w:rFonts w:eastAsiaTheme="minorEastAsia"/>
+          <w:sz w:val="24"/>
+          <w:szCs w:val="24"/>
+        </w:rPr>
+      </w:pPr>
+      <w:r>
+        <w:rPr>
+          <w:rFonts w:eastAsiaTheme="minorEastAsia"/>
+          <w:sz w:val="24"/>
+          <w:szCs w:val="24"/>
+        </w:rPr>
+        <w:t xml:space="preserve">The estimated </w:t>
+      </w:r>
+      <w:r>
+        <w:rPr>
+          <w:rFonts w:eastAsiaTheme="minorEastAsia"/>
+          <w:i/>
+          <w:iCs/>
+          <w:sz w:val="24"/>
+          <w:szCs w:val="24"/>
+        </w:rPr>
+        <w:t>N</w:t>
+      </w:r>
+      <w:r>
+        <w:rPr>
+          <w:rFonts w:eastAsiaTheme="minorEastAsia"/>
+          <w:i/>
+          <w:iCs/>
+          <w:sz w:val="24"/>
+          <w:szCs w:val="24"/>
+          <w:vertAlign w:val="subscript"/>
+        </w:rPr>
+        <w:t>c</w:t>
+      </w:r>
+      <w:r>
+        <w:rPr>
+          <w:rFonts w:eastAsiaTheme="minorEastAsia"/>
+          <w:i/>
+          <w:iCs/>
+          <w:sz w:val="24"/>
+          <w:szCs w:val="24"/>
+        </w:rPr>
+        <w:t xml:space="preserve"> </w:t>
+      </w:r>
+      <w:r>
+        <w:rPr>
+          <w:rFonts w:eastAsiaTheme="minorEastAsia"/>
+          <w:sz w:val="24"/>
+          <w:szCs w:val="24"/>
+        </w:rPr>
+        <w:t xml:space="preserve">for G(N, p = </w:t>
+      </w:r>
+      <w:r>
+        <w:rPr>
+          <w:rFonts w:eastAsiaTheme="minorEastAsia"/>
+          <w:sz w:val="24"/>
+          <w:szCs w:val="24"/>
+        </w:rPr>
+        <w:t>0.0006</w:t>
+      </w:r>
+      <w:r>
+        <w:rPr>
+          <w:rFonts w:eastAsiaTheme="minorEastAsia"/>
+          <w:sz w:val="24"/>
+          <w:szCs w:val="24"/>
+        </w:rPr>
+        <w:t xml:space="preserve">7) is </w:t>
+      </w:r>
+      <w:r>
+        <w:rPr>
+          <w:rFonts w:eastAsiaTheme="minorEastAsia"/>
+          <w:sz w:val="24"/>
+          <w:szCs w:val="24"/>
+        </w:rPr>
+        <w:t>1708</w:t>
+      </w:r>
+      <w:r>
+        <w:rPr>
+          <w:rFonts w:eastAsiaTheme="minorEastAsia"/>
+          <w:sz w:val="24"/>
+          <w:szCs w:val="24"/>
+        </w:rPr>
+        <w:t xml:space="preserve">, bigger than the theoretical </w:t>
+      </w:r>
+      <w:r>
+        <w:rPr>
+          <w:rFonts w:eastAsiaTheme="minorEastAsia"/>
+          <w:i/>
+          <w:iCs/>
+          <w:sz w:val="24"/>
+          <w:szCs w:val="24"/>
+        </w:rPr>
+        <w:t>N</w:t>
+      </w:r>
+      <w:r>
+        <w:rPr>
+          <w:rFonts w:eastAsiaTheme="minorEastAsia"/>
+          <w:i/>
+          <w:iCs/>
+          <w:sz w:val="24"/>
+          <w:szCs w:val="24"/>
+          <w:vertAlign w:val="subscript"/>
+        </w:rPr>
+        <w:t>c</w:t>
+      </w:r>
+      <w:r>
+        <w:rPr>
+          <w:rFonts w:eastAsiaTheme="minorEastAsia"/>
+          <w:sz w:val="24"/>
+          <w:szCs w:val="24"/>
+        </w:rPr>
+        <w:t xml:space="preserve"> which is </w:t>
+      </w:r>
+      <w:r>
+        <w:rPr>
+          <w:rFonts w:eastAsiaTheme="minorEastAsia"/>
+          <w:sz w:val="24"/>
+          <w:szCs w:val="24"/>
+        </w:rPr>
+        <w:t>1500</w:t>
+      </w:r>
+      <w:r>
+        <w:rPr>
+          <w:rFonts w:eastAsiaTheme="minorEastAsia"/>
+          <w:sz w:val="24"/>
+          <w:szCs w:val="24"/>
+        </w:rPr>
+        <w:t xml:space="preserve">. The estimated </w:t>
+      </w:r>
+      <w:r>
+        <w:rPr>
+          <w:rFonts w:eastAsiaTheme="minorEastAsia"/>
+          <w:i/>
+          <w:iCs/>
+          <w:sz w:val="24"/>
+          <w:szCs w:val="24"/>
+        </w:rPr>
+        <w:t>N</w:t>
+      </w:r>
+      <w:r>
+        <w:rPr>
+          <w:rFonts w:eastAsiaTheme="minorEastAsia"/>
+          <w:i/>
+          <w:iCs/>
+          <w:sz w:val="24"/>
+          <w:szCs w:val="24"/>
+          <w:vertAlign w:val="subscript"/>
+        </w:rPr>
+        <w:t>c</w:t>
+      </w:r>
+      <w:r>
+        <w:rPr>
+          <w:rFonts w:eastAsiaTheme="minorEastAsia"/>
+          <w:i/>
+          <w:iCs/>
+          <w:sz w:val="24"/>
+          <w:szCs w:val="24"/>
+        </w:rPr>
+        <w:t xml:space="preserve"> </w:t>
+      </w:r>
+      <w:r>
+        <w:rPr>
+          <w:rFonts w:eastAsiaTheme="minorEastAsia"/>
+          <w:sz w:val="24"/>
+          <w:szCs w:val="24"/>
+        </w:rPr>
+        <w:t xml:space="preserve">for </w:t>
+      </w:r>
+      <w:r>
+        <w:rPr>
+          <w:rFonts w:eastAsiaTheme="minorEastAsia"/>
+          <w:sz w:val="24"/>
+          <w:szCs w:val="24"/>
+        </w:rPr>
+        <w:t xml:space="preserve">G(N, p = </w:t>
+      </w:r>
+      <w:r>
+        <w:rPr>
+          <w:rFonts w:eastAsiaTheme="minorEastAsia"/>
+          <w:sz w:val="24"/>
+          <w:szCs w:val="24"/>
+        </w:rPr>
+        <w:t>0.000</w:t>
+      </w:r>
+      <w:r>
+        <w:rPr>
+          <w:rFonts w:eastAsiaTheme="minorEastAsia"/>
+          <w:sz w:val="24"/>
+          <w:szCs w:val="24"/>
+        </w:rPr>
+        <w:t>33)</w:t>
+      </w:r>
+      <w:r>
+        <w:rPr>
+          <w:rFonts w:eastAsiaTheme="minorEastAsia"/>
+          <w:sz w:val="24"/>
+          <w:szCs w:val="24"/>
+        </w:rPr>
+        <w:t xml:space="preserve"> </w:t>
+      </w:r>
+      <w:r>
+        <w:rPr>
+          <w:rFonts w:eastAsiaTheme="minorEastAsia"/>
+          <w:sz w:val="24"/>
+          <w:szCs w:val="24"/>
+        </w:rPr>
+        <w:t xml:space="preserve">is </w:t>
+      </w:r>
+      <w:r>
+        <w:rPr>
+          <w:rFonts w:eastAsiaTheme="minorEastAsia"/>
+          <w:sz w:val="24"/>
+          <w:szCs w:val="24"/>
+        </w:rPr>
+        <w:t>3320</w:t>
+      </w:r>
+      <w:r>
+        <w:rPr>
+          <w:rFonts w:eastAsiaTheme="minorEastAsia"/>
+          <w:sz w:val="24"/>
+          <w:szCs w:val="24"/>
+        </w:rPr>
+        <w:t xml:space="preserve">, </w:t>
+      </w:r>
+      <w:r>
+        <w:rPr>
+          <w:rFonts w:eastAsiaTheme="minorEastAsia"/>
+          <w:sz w:val="24"/>
+          <w:szCs w:val="24"/>
+        </w:rPr>
+        <w:t xml:space="preserve">also bigger than its theoretical </w:t>
+      </w:r>
+      <w:r>
+        <w:rPr>
+          <w:rFonts w:eastAsiaTheme="minorEastAsia"/>
+          <w:i/>
+          <w:iCs/>
+          <w:sz w:val="24"/>
+          <w:szCs w:val="24"/>
+        </w:rPr>
+        <w:t>N</w:t>
+      </w:r>
+      <w:r>
+        <w:rPr>
+          <w:rFonts w:eastAsiaTheme="minorEastAsia"/>
+          <w:i/>
+          <w:iCs/>
+          <w:sz w:val="24"/>
+          <w:szCs w:val="24"/>
+          <w:vertAlign w:val="subscript"/>
+        </w:rPr>
+        <w:t>c</w:t>
+      </w:r>
+      <w:r>
+        <w:rPr>
+          <w:rFonts w:eastAsiaTheme="minorEastAsia"/>
+          <w:sz w:val="24"/>
+          <w:szCs w:val="24"/>
+        </w:rPr>
+        <w:t xml:space="preserve"> which is </w:t>
+      </w:r>
+      <w:r>
+        <w:rPr>
+          <w:rFonts w:eastAsiaTheme="minorEastAsia"/>
+          <w:sz w:val="24"/>
+          <w:szCs w:val="24"/>
+        </w:rPr>
+        <w:t>3000</w:t>
+      </w:r>
+      <w:r>
+        <w:rPr>
+          <w:rFonts w:eastAsiaTheme="minorEastAsia"/>
+          <w:sz w:val="24"/>
+          <w:szCs w:val="24"/>
+        </w:rPr>
+        <w:t xml:space="preserve">.  We can see that our estimates of </w:t>
+      </w:r>
+      <w:r>
+        <w:rPr>
+          <w:rFonts w:eastAsiaTheme="minorEastAsia"/>
+          <w:i/>
+          <w:iCs/>
+          <w:sz w:val="24"/>
+          <w:szCs w:val="24"/>
+        </w:rPr>
+        <w:t>N</w:t>
+      </w:r>
+      <w:r>
+        <w:rPr>
+          <w:rFonts w:eastAsiaTheme="minorEastAsia"/>
+          <w:i/>
+          <w:iCs/>
+          <w:sz w:val="24"/>
+          <w:szCs w:val="24"/>
+          <w:vertAlign w:val="subscript"/>
+        </w:rPr>
+        <w:t xml:space="preserve">c </w:t>
+      </w:r>
+      <w:r>
+        <w:rPr>
+          <w:rFonts w:eastAsiaTheme="minorEastAsia"/>
+          <w:sz w:val="24"/>
+          <w:szCs w:val="24"/>
+        </w:rPr>
+        <w:t xml:space="preserve">got </w:t>
+      </w:r>
+      <w:r>
+        <w:rPr>
+          <w:rFonts w:eastAsiaTheme="minorEastAsia"/>
+          <w:sz w:val="24"/>
+          <w:szCs w:val="24"/>
+        </w:rPr>
+        <w:t>decently</w:t>
+      </w:r>
+      <w:r>
+        <w:rPr>
+          <w:rFonts w:eastAsiaTheme="minorEastAsia"/>
+          <w:sz w:val="24"/>
+          <w:szCs w:val="24"/>
+        </w:rPr>
+        <w:t xml:space="preserve"> close to the theoretical values. </w:t>
+      </w:r>
+    </w:p>
+    <w:p>
+      <w:pPr>
+        <w:ind w:left="360"/>
+        <w:rPr>
+          <w:rFonts w:eastAsiaTheme="minorEastAsia"/>
+          <w:sz w:val="24"/>
+          <w:szCs w:val="24"/>
+        </w:rPr>
+      </w:pPr>
+      <w:r>
+        <w:rPr>
+          <w:rFonts w:eastAsiaTheme="minorEastAsia"/>
+          <w:sz w:val="24"/>
+          <w:szCs w:val="24"/>
+        </w:rPr>
+        <w:t xml:space="preserve">For both graph size, we see </w:t>
+      </w:r>
+      <w:r>
+        <w:rPr>
+          <w:rFonts w:eastAsiaTheme="minorEastAsia"/>
+          <w:i/>
+          <w:iCs/>
+          <w:sz w:val="24"/>
+          <w:szCs w:val="24"/>
+        </w:rPr>
+        <w:t xml:space="preserve">S </w:t>
+      </w:r>
+      <w:r>
+        <w:rPr>
+          <w:rFonts w:eastAsiaTheme="minorEastAsia"/>
+          <w:sz w:val="24"/>
+          <w:szCs w:val="24"/>
+        </w:rPr>
+        <w:t xml:space="preserve">begins to increase near the estimated critical point and continues to increase pass the estimated critical point. The value of </w:t>
+      </w:r>
+      <w:r>
+        <w:rPr>
+          <w:rFonts w:eastAsiaTheme="minorEastAsia"/>
+          <w:i/>
+          <w:iCs/>
+          <w:sz w:val="24"/>
+          <w:szCs w:val="24"/>
+        </w:rPr>
+        <w:t xml:space="preserve">S </w:t>
+      </w:r>
+      <w:r>
+        <w:rPr>
+          <w:rFonts w:eastAsiaTheme="minorEastAsia"/>
+          <w:sz w:val="24"/>
+          <w:szCs w:val="24"/>
+        </w:rPr>
+        <w:t xml:space="preserve">at the estimated critical point for </w:t>
+      </w:r>
+      <w:r>
+        <w:rPr>
+          <w:rFonts w:eastAsiaTheme="minorEastAsia"/>
+          <w:sz w:val="24"/>
+          <w:szCs w:val="24"/>
+        </w:rPr>
+        <w:t xml:space="preserve">G(N, p = </w:t>
+      </w:r>
+      <w:r>
+        <w:rPr>
+          <w:rFonts w:eastAsiaTheme="minorEastAsia"/>
+          <w:sz w:val="24"/>
+          <w:szCs w:val="24"/>
+        </w:rPr>
+        <w:t>0.0006</w:t>
+      </w:r>
+      <w:r>
+        <w:rPr>
+          <w:rFonts w:eastAsiaTheme="minorEastAsia"/>
+          <w:sz w:val="24"/>
+          <w:szCs w:val="24"/>
+        </w:rPr>
+        <w:t xml:space="preserve">7) </w:t>
+      </w:r>
+      <w:r>
+        <w:rPr>
+          <w:rFonts w:eastAsiaTheme="minorEastAsia"/>
+          <w:sz w:val="24"/>
+          <w:szCs w:val="24"/>
+        </w:rPr>
+        <w:t xml:space="preserve">is </w:t>
+      </w:r>
+      <w:r>
+        <w:rPr>
+          <w:rFonts w:eastAsiaTheme="minorEastAsia"/>
+          <w:sz w:val="24"/>
+          <w:szCs w:val="24"/>
+        </w:rPr>
+        <w:t>0.14</w:t>
+      </w:r>
+      <w:r>
+        <w:rPr>
+          <w:rFonts w:eastAsiaTheme="minorEastAsia"/>
+          <w:sz w:val="24"/>
+          <w:szCs w:val="24"/>
+        </w:rPr>
+        <w:t xml:space="preserve"> which is slightly bigger than that of </w:t>
+      </w:r>
+      <w:r>
+        <w:rPr>
+          <w:rFonts w:eastAsiaTheme="minorEastAsia"/>
+          <w:sz w:val="24"/>
+          <w:szCs w:val="24"/>
+        </w:rPr>
+        <w:t xml:space="preserve">G(N, p = </w:t>
+      </w:r>
+      <w:r>
+        <w:rPr>
+          <w:rFonts w:eastAsiaTheme="minorEastAsia"/>
+          <w:sz w:val="24"/>
+          <w:szCs w:val="24"/>
+        </w:rPr>
+        <w:t>0.000</w:t>
+      </w:r>
+      <w:r>
+        <w:rPr>
+          <w:rFonts w:eastAsiaTheme="minorEastAsia"/>
+          <w:sz w:val="24"/>
+          <w:szCs w:val="24"/>
+        </w:rPr>
+        <w:t>33)</w:t>
+      </w:r>
+      <w:r>
+        <w:rPr>
+          <w:rFonts w:eastAsiaTheme="minorEastAsia"/>
+          <w:sz w:val="24"/>
+          <w:szCs w:val="24"/>
+        </w:rPr>
+        <w:t xml:space="preserve"> </w:t>
+      </w:r>
+      <w:r>
+        <w:rPr>
+          <w:rFonts w:eastAsiaTheme="minorEastAsia"/>
+          <w:sz w:val="24"/>
+          <w:szCs w:val="24"/>
+        </w:rPr>
+        <w:t xml:space="preserve">which is </w:t>
+      </w:r>
+      <w:r>
+        <w:rPr>
+          <w:rFonts w:eastAsiaTheme="minorEastAsia"/>
+          <w:sz w:val="24"/>
+          <w:szCs w:val="24"/>
+        </w:rPr>
+        <w:t>0.11</w:t>
+      </w:r>
+      <w:r>
+        <w:rPr>
+          <w:rFonts w:eastAsiaTheme="minorEastAsia"/>
+          <w:sz w:val="24"/>
+          <w:szCs w:val="24"/>
+        </w:rPr>
+        <w:t xml:space="preserve">. </w:t>
+      </w:r>
+    </w:p>
+    <w:p>
+      <w:pPr>
+        <w:ind w:left="360"/>
+        <w:rPr>
+          <w:rFonts w:eastAsiaTheme="minorEastAsia"/>
+          <w:sz w:val="24"/>
+          <w:szCs w:val="24"/>
+        </w:rPr>
+      </w:pPr>
+      <w:r>
+        <w:rPr>
+          <w:rFonts w:eastAsiaTheme="minorEastAsia"/>
+          <w:sz w:val="24"/>
+          <w:szCs w:val="24"/>
+        </w:rPr>
+        <w:t xml:space="preserve">On the other hand, we also see </w:t>
+      </w:r>
+      <m:oMath>
+        <m:r>
+          <w:rPr>
+            <w:rFonts w:ascii="Cambria Math" w:eastAsiaTheme="minorEastAsia" w:hAnsi="Cambria Math"/>
+            <w:sz w:val="24"/>
+            <w:szCs w:val="24"/>
+          </w:rPr>
+          <m:t>χ</m:t>
+        </m:r>
+      </m:oMath>
+      <w:r>
+        <w:rPr>
+          <w:rFonts w:eastAsiaTheme="minorEastAsia"/>
+          <w:sz w:val="24"/>
+          <w:szCs w:val="24"/>
+        </w:rPr>
+        <w:t xml:space="preserve"> increases near the estimated critical point, </w:t>
+      </w:r>
+      <w:r>
+        <w:rPr>
+          <w:rFonts w:eastAsiaTheme="minorEastAsia"/>
+          <w:sz w:val="24"/>
+          <w:szCs w:val="24"/>
+        </w:rPr>
+        <w:t>even before</w:t>
+      </w:r>
+      <w:r>
+        <w:rPr>
+          <w:rFonts w:eastAsiaTheme="minorEastAsia"/>
+          <w:sz w:val="24"/>
+          <w:szCs w:val="24"/>
+        </w:rPr>
+        <w:t xml:space="preserve"> </w:t>
+      </w:r>
+      <w:r>
+        <w:rPr>
+          <w:rFonts w:eastAsiaTheme="minorEastAsia"/>
+          <w:i/>
+          <w:iCs/>
+          <w:sz w:val="24"/>
+          <w:szCs w:val="24"/>
+        </w:rPr>
+        <w:t xml:space="preserve">S </w:t>
+      </w:r>
+      <w:r>
+        <w:rPr>
+          <w:rFonts w:eastAsiaTheme="minorEastAsia"/>
+          <w:sz w:val="24"/>
+          <w:szCs w:val="24"/>
+        </w:rPr>
+        <w:t xml:space="preserve">begins to increase. As expected, after the estimated critical point, we start to see </w:t>
+      </w:r>
+      <m:oMath>
+        <m:r>
+          <w:rPr>
+            <w:rFonts w:ascii="Cambria Math" w:eastAsiaTheme="minorEastAsia" w:hAnsi="Cambria Math"/>
+            <w:sz w:val="24"/>
+            <w:szCs w:val="24"/>
+          </w:rPr>
+          <m:t>χ</m:t>
+        </m:r>
+      </m:oMath>
+      <w:r>
+        <w:rPr>
+          <w:rFonts w:eastAsiaTheme="minorEastAsia"/>
+          <w:sz w:val="24"/>
+          <w:szCs w:val="24"/>
+        </w:rPr>
+        <w:t xml:space="preserve"> decreases. </w:t>
+      </w:r>
+    </w:p>
+    <w:p>
+      <w:pPr>
+        <w:ind w:left="360"/>
+        <w:rPr>
+          <w:rFonts w:eastAsiaTheme="minorEastAsia"/>
+          <w:sz w:val="24"/>
+          <w:szCs w:val="24"/>
+        </w:rPr>
+      </w:pPr>
+      <w:r>
+        <w:rPr>
+          <w:rFonts w:eastAsiaTheme="minorEastAsia"/>
+          <w:sz w:val="24"/>
+          <w:szCs w:val="24"/>
+        </w:rPr>
+        <w:lastRenderedPageBreak/>
+        <w:t xml:space="preserve">We see some further differences with the two different graph sizes here. Peak </w:t>
+      </w:r>
+      <m:oMath>
+        <m:r>
+          <w:rPr>
+            <w:rFonts w:ascii="Cambria Math" w:eastAsiaTheme="minorEastAsia" w:hAnsi="Cambria Math"/>
+            <w:sz w:val="24"/>
+            <w:szCs w:val="24"/>
+          </w:rPr>
+          <m:t>χ</m:t>
+        </m:r>
+      </m:oMath>
+      <w:r>
+        <w:rPr>
+          <w:rFonts w:eastAsiaTheme="minorEastAsia"/>
+          <w:sz w:val="24"/>
+          <w:szCs w:val="24"/>
+        </w:rPr>
+        <w:t xml:space="preserve"> for </w:t>
+      </w:r>
+      <w:r>
+        <w:rPr>
+          <w:rFonts w:eastAsiaTheme="minorEastAsia"/>
+          <w:sz w:val="24"/>
+          <w:szCs w:val="24"/>
+        </w:rPr>
+        <w:t xml:space="preserve">G(N, p = </w:t>
+      </w:r>
+      <w:r>
+        <w:rPr>
+          <w:rFonts w:eastAsiaTheme="minorEastAsia"/>
+          <w:sz w:val="24"/>
+          <w:szCs w:val="24"/>
+        </w:rPr>
+        <w:t>0.0006</w:t>
+      </w:r>
+      <w:r>
+        <w:rPr>
+          <w:rFonts w:eastAsiaTheme="minorEastAsia"/>
+          <w:sz w:val="24"/>
+          <w:szCs w:val="24"/>
+        </w:rPr>
+        <w:t>7)</w:t>
+      </w:r>
+      <w:r>
+        <w:rPr>
+          <w:rFonts w:eastAsiaTheme="minorEastAsia"/>
+          <w:sz w:val="24"/>
+          <w:szCs w:val="24"/>
+        </w:rPr>
+        <w:t xml:space="preserve"> </w:t>
+      </w:r>
+      <w:r>
+        <w:rPr>
+          <w:rFonts w:eastAsiaTheme="minorEastAsia"/>
+          <w:sz w:val="24"/>
+          <w:szCs w:val="24"/>
+        </w:rPr>
+        <w:t xml:space="preserve">is </w:t>
+      </w:r>
+      <w:r>
+        <w:rPr>
+          <w:rFonts w:eastAsiaTheme="minorEastAsia"/>
+          <w:sz w:val="24"/>
+          <w:szCs w:val="24"/>
+        </w:rPr>
+        <w:t>23.2</w:t>
+      </w:r>
+      <w:r>
+        <w:rPr>
+          <w:rFonts w:eastAsiaTheme="minorEastAsia"/>
+          <w:sz w:val="24"/>
+          <w:szCs w:val="24"/>
+        </w:rPr>
+        <w:t xml:space="preserve">5 </w:t>
+      </w:r>
+      <w:r>
+        <w:rPr>
+          <w:rFonts w:eastAsiaTheme="minorEastAsia"/>
+          <w:sz w:val="24"/>
+          <w:szCs w:val="24"/>
+        </w:rPr>
+        <w:t xml:space="preserve">which is smaller than that of G(N = 2000, p) which is </w:t>
+      </w:r>
+      <w:r>
+        <w:rPr>
+          <w:rFonts w:eastAsiaTheme="minorEastAsia"/>
+          <w:sz w:val="24"/>
+          <w:szCs w:val="24"/>
+        </w:rPr>
+        <w:t>32.2</w:t>
+      </w:r>
+      <w:r>
+        <w:rPr>
+          <w:rFonts w:eastAsiaTheme="minorEastAsia"/>
+          <w:sz w:val="24"/>
+          <w:szCs w:val="24"/>
+        </w:rPr>
+        <w:t>7</w:t>
+      </w:r>
+      <w:r>
+        <w:rPr>
+          <w:rFonts w:eastAsiaTheme="minorEastAsia"/>
+          <w:sz w:val="24"/>
+          <w:szCs w:val="24"/>
+        </w:rPr>
+        <w:t>. The neighborhood around the critical point</w:t>
+      </w:r>
+      <w:r>
+        <w:rPr>
+          <w:rFonts w:eastAsiaTheme="minorEastAsia"/>
+          <w:sz w:val="24"/>
+          <w:szCs w:val="24"/>
+        </w:rPr>
+        <w:t xml:space="preserve"> </w:t>
+      </w:r>
+      <w:r>
+        <w:rPr>
+          <w:rFonts w:eastAsiaTheme="minorEastAsia"/>
+          <w:sz w:val="24"/>
+          <w:szCs w:val="24"/>
+        </w:rPr>
+        <w:t xml:space="preserve">for </w:t>
+      </w:r>
+      <w:r>
+        <w:rPr>
+          <w:rFonts w:eastAsiaTheme="minorEastAsia"/>
+          <w:sz w:val="24"/>
+          <w:szCs w:val="24"/>
+        </w:rPr>
+        <w:t xml:space="preserve">G(N, p = </w:t>
+      </w:r>
+      <w:r>
+        <w:rPr>
+          <w:rFonts w:eastAsiaTheme="minorEastAsia"/>
+          <w:sz w:val="24"/>
+          <w:szCs w:val="24"/>
+        </w:rPr>
+        <w:t>0.0006</w:t>
+      </w:r>
+      <w:r>
+        <w:rPr>
+          <w:rFonts w:eastAsiaTheme="minorEastAsia"/>
+          <w:sz w:val="24"/>
+          <w:szCs w:val="24"/>
+        </w:rPr>
+        <w:t>7)</w:t>
+      </w:r>
+      <w:r>
+        <w:rPr>
+          <w:rFonts w:eastAsiaTheme="minorEastAsia"/>
+          <w:sz w:val="24"/>
+          <w:szCs w:val="24"/>
+        </w:rPr>
+        <w:t xml:space="preserve"> </w:t>
+      </w:r>
+      <w:r>
+        <w:rPr>
+          <w:rFonts w:eastAsiaTheme="minorEastAsia"/>
+          <w:sz w:val="24"/>
+          <w:szCs w:val="24"/>
+        </w:rPr>
+        <w:t xml:space="preserve">(from </w:t>
+      </w:r>
+      <w:r>
+        <w:rPr>
+          <w:rFonts w:eastAsiaTheme="minorEastAsia"/>
+          <w:sz w:val="24"/>
+          <w:szCs w:val="24"/>
+        </w:rPr>
+        <w:t>900 to 2100</w:t>
+      </w:r>
+      <w:r>
+        <w:rPr>
+          <w:rFonts w:eastAsiaTheme="minorEastAsia"/>
+          <w:sz w:val="24"/>
+          <w:szCs w:val="24"/>
+        </w:rPr>
+        <w:t xml:space="preserve"> ~ range of </w:t>
+      </w:r>
+      <w:r>
+        <w:rPr>
+          <w:rFonts w:eastAsiaTheme="minorEastAsia"/>
+          <w:sz w:val="24"/>
+          <w:szCs w:val="24"/>
+        </w:rPr>
+        <w:t>1200</w:t>
+      </w:r>
+      <w:r>
+        <w:rPr>
+          <w:rFonts w:eastAsiaTheme="minorEastAsia"/>
+          <w:sz w:val="24"/>
+          <w:szCs w:val="24"/>
+        </w:rPr>
+        <w:t xml:space="preserve">)  </w:t>
+      </w:r>
+      <w:r>
+        <w:rPr>
+          <w:rFonts w:eastAsiaTheme="minorEastAsia"/>
+          <w:sz w:val="24"/>
+          <w:szCs w:val="24"/>
+        </w:rPr>
+        <w:t xml:space="preserve">is </w:t>
+      </w:r>
+      <w:r>
+        <w:rPr>
+          <w:rFonts w:eastAsiaTheme="minorEastAsia"/>
+          <w:sz w:val="24"/>
+          <w:szCs w:val="24"/>
+        </w:rPr>
+        <w:t>slightly bigger</w:t>
+      </w:r>
+      <w:r>
+        <w:rPr>
+          <w:rFonts w:eastAsiaTheme="minorEastAsia"/>
+          <w:sz w:val="24"/>
+          <w:szCs w:val="24"/>
+        </w:rPr>
+        <w:t xml:space="preserve"> than that</w:t>
+      </w:r>
+      <w:r>
+        <w:rPr>
+          <w:rFonts w:eastAsiaTheme="minorEastAsia"/>
+          <w:sz w:val="24"/>
+          <w:szCs w:val="24"/>
+        </w:rPr>
+        <w:t xml:space="preserve"> of </w:t>
+      </w:r>
+      <w:r>
+        <w:rPr>
+          <w:rFonts w:eastAsiaTheme="minorEastAsia"/>
+          <w:sz w:val="24"/>
+          <w:szCs w:val="24"/>
+        </w:rPr>
+        <w:t xml:space="preserve">G(N, p = </w:t>
+      </w:r>
+      <w:r>
+        <w:rPr>
+          <w:rFonts w:eastAsiaTheme="minorEastAsia"/>
+          <w:sz w:val="24"/>
+          <w:szCs w:val="24"/>
+        </w:rPr>
+        <w:t>0.000</w:t>
+      </w:r>
+      <w:r>
+        <w:rPr>
+          <w:rFonts w:eastAsiaTheme="minorEastAsia"/>
+          <w:sz w:val="24"/>
+          <w:szCs w:val="24"/>
+        </w:rPr>
+        <w:t>33)</w:t>
+      </w:r>
+      <w:r>
+        <w:rPr>
+          <w:rFonts w:eastAsiaTheme="minorEastAsia"/>
+          <w:sz w:val="24"/>
+          <w:szCs w:val="24"/>
+        </w:rPr>
+        <w:t xml:space="preserve"> </w:t>
+      </w:r>
+      <w:r>
+        <w:rPr>
+          <w:rFonts w:eastAsiaTheme="minorEastAsia"/>
+          <w:sz w:val="24"/>
+          <w:szCs w:val="24"/>
+        </w:rPr>
+        <w:t xml:space="preserve">(from </w:t>
+      </w:r>
+      <w:r>
+        <w:rPr>
+          <w:rFonts w:eastAsiaTheme="minorEastAsia"/>
+          <w:sz w:val="24"/>
+          <w:szCs w:val="24"/>
+        </w:rPr>
+        <w:t>2750 to 3750</w:t>
+      </w:r>
+      <w:r>
+        <w:rPr>
+          <w:rFonts w:eastAsiaTheme="minorEastAsia"/>
+          <w:sz w:val="24"/>
+          <w:szCs w:val="24"/>
+        </w:rPr>
+        <w:t xml:space="preserve"> ~</w:t>
+      </w:r>
+      <w:r>
+        <w:rPr>
+          <w:rFonts w:eastAsiaTheme="minorEastAsia"/>
+          <w:sz w:val="24"/>
+          <w:szCs w:val="24"/>
+        </w:rPr>
+        <w:t xml:space="preserve"> range of </w:t>
+      </w:r>
+      <w:r>
+        <w:rPr>
+          <w:rFonts w:eastAsiaTheme="minorEastAsia"/>
+          <w:sz w:val="24"/>
+          <w:szCs w:val="24"/>
+        </w:rPr>
+        <w:t>1000</w:t>
+      </w:r>
+      <w:r>
+        <w:rPr>
+          <w:rFonts w:eastAsiaTheme="minorEastAsia"/>
+          <w:sz w:val="24"/>
+          <w:szCs w:val="24"/>
+        </w:rPr>
+        <w:t xml:space="preserve">). Therefore, it seems like </w:t>
+      </w:r>
+      <m:oMath>
+        <m:r>
+          <w:rPr>
+            <w:rFonts w:ascii="Cambria Math" w:eastAsiaTheme="minorEastAsia" w:hAnsi="Cambria Math"/>
+            <w:sz w:val="24"/>
+            <w:szCs w:val="24"/>
+          </w:rPr>
+          <m:t>χ</m:t>
+        </m:r>
+      </m:oMath>
+      <w:r>
+        <w:rPr>
+          <w:rFonts w:eastAsiaTheme="minorEastAsia"/>
+          <w:sz w:val="24"/>
+          <w:szCs w:val="24"/>
+        </w:rPr>
+        <w:t xml:space="preserve"> increases at a higher rate for bigger system, but it also decreases at a higher rate after the critical point.</w:t>
+      </w:r>
+    </w:p>
+    <w:p>
+      <w:pPr>
+        <w:ind w:left="360"/>
+        <w:rPr>
+          <w:rFonts w:eastAsiaTheme="minorEastAsia"/>
+          <w:sz w:val="24"/>
+          <w:szCs w:val="24"/>
+        </w:rPr>
+      </w:pPr>
+      <w:r>
+        <w:rPr>
+          <w:rFonts w:eastAsiaTheme="minorEastAsia"/>
+          <w:sz w:val="24"/>
+          <w:szCs w:val="24"/>
+        </w:rPr>
+        <w:t xml:space="preserve">Next, I try to fit some simple functions to the neighborhood around the critical point to see if the scaling of </w:t>
+      </w:r>
+      <w:r>
+        <w:rPr>
+          <w:rFonts w:eastAsiaTheme="minorEastAsia"/>
+          <w:i/>
+          <w:iCs/>
+          <w:sz w:val="24"/>
+          <w:szCs w:val="24"/>
+        </w:rPr>
+        <w:t xml:space="preserve">S </w:t>
+      </w:r>
+      <w:r>
+        <w:rPr>
+          <w:rFonts w:eastAsiaTheme="minorEastAsia"/>
+          <w:sz w:val="24"/>
+          <w:szCs w:val="24"/>
+        </w:rPr>
+        <w:t xml:space="preserve">in respect to </w:t>
+      </w:r>
+      <w:r>
+        <w:rPr>
+          <w:rFonts w:eastAsiaTheme="minorEastAsia"/>
+          <w:i/>
+          <w:iCs/>
+          <w:sz w:val="24"/>
+          <w:szCs w:val="24"/>
+        </w:rPr>
+        <w:t>p</w:t>
+      </w:r>
+      <w:r>
+        <w:rPr>
+          <w:rFonts w:eastAsiaTheme="minorEastAsia"/>
+          <w:sz w:val="24"/>
+          <w:szCs w:val="24"/>
+        </w:rPr>
+        <w:t xml:space="preserve"> behaves similar to any of these functions. I try to fit the data using linear models’ degree 2 to 5, and then I use a power-law fit.  Here, I measure the performance of the models using their root mean square errors (RMSE).</w:t>
+      </w:r>
+    </w:p>
+    <w:p>
+      <w:pPr>
+        <w:ind w:left="360"/>
+        <w:jc w:val="center"/>
+        <w:rPr>
+          <w:rFonts w:eastAsiaTheme="minorEastAsia"/>
+          <w:sz w:val="24"/>
+          <w:szCs w:val="24"/>
+        </w:rPr>
+      </w:pPr>
+      <w:r>
+        <w:rPr>
+          <w:noProof/>
+          <w:sz w:val="24"/>
+          <w:szCs w:val="24"/>
+        </w:rPr>
+        <mc:AlternateContent>
+          <mc:Choice Requires="wps">
+            <w:drawing>
+              <wp:anchor distT="0" distB="0" distL="114300" distR="114300" simplePos="0" relativeHeight="251683840" behindDoc="0" locked="0" layoutInCell="1" allowOverlap="1" wp14:anchorId="4742C7A2" wp14:editId="131EFDCD">
+                <wp:simplePos x="0" y="0"/>
+                <wp:positionH relativeFrom="column">
+                  <wp:posOffset>3409950</wp:posOffset>
+                </wp:positionH>
+                <wp:positionV relativeFrom="paragraph">
+                  <wp:posOffset>6386830</wp:posOffset>
+                </wp:positionV>
+                <wp:extent cx="2333625" cy="504825"/>
+                <wp:effectExtent l="0" t="0" r="0" b="0"/>
+                <wp:wrapNone/>
+                <wp:docPr id="39" name="Text Box 39"/>
+                <wp:cNvGraphicFramePr/>
+                <a:graphic xmlns:a="http://schemas.openxmlformats.org/drawingml/2006/main">
+                  <a:graphicData uri="http://schemas.microsoft.com/office/word/2010/wordprocessingShape">
+                    <wps:wsp>
+                      <wps:cNvSpPr txBox="1"/>
+                      <wps:spPr>
+                        <a:xfrm>
+                          <a:off x="0" y="0"/>
+                          <a:ext cx="2333625" cy="504825"/>
+                        </a:xfrm>
+                        <a:prstGeom prst="rect">
+                          <a:avLst/>
+                        </a:prstGeom>
+                        <a:noFill/>
+                        <a:ln w="6350">
+                          <a:noFill/>
+                        </a:ln>
+                      </wps:spPr>
+                      <wps:txbx>
+                        <w:txbxContent>
+                          <w:p>
+                            <w:pPr>
+                              <w:jc w:val="center"/>
+                              <w:rPr>
+                                <w:rFonts w:eastAsiaTheme="minorEastAsia"/>
+                                <w:sz w:val="24"/>
+                                <w:szCs w:val="24"/>
+                              </w:rPr>
+                            </w:pPr>
+                            <w:r>
+                              <w:rPr>
+                                <w:rFonts w:eastAsiaTheme="minorEastAsia"/>
+                                <w:sz w:val="24"/>
+                                <w:szCs w:val="24"/>
+                              </w:rPr>
+                              <w:t xml:space="preserve">Linear model degree versus error for </w:t>
+                            </w:r>
+                            <w:r>
+                              <w:rPr>
+                                <w:rFonts w:eastAsiaTheme="minorEastAsia"/>
+                                <w:sz w:val="24"/>
+                                <w:szCs w:val="24"/>
+                              </w:rPr>
+                              <w:t xml:space="preserve">G(N, p = </w:t>
+                            </w:r>
+                            <w:r>
+                              <w:rPr>
+                                <w:rFonts w:eastAsiaTheme="minorEastAsia"/>
+                                <w:sz w:val="24"/>
+                                <w:szCs w:val="24"/>
+                              </w:rPr>
+                              <w:t>0.000</w:t>
+                            </w:r>
+                            <w:r>
+                              <w:rPr>
+                                <w:rFonts w:eastAsiaTheme="minorEastAsia"/>
+                                <w:sz w:val="24"/>
+                                <w:szCs w:val="24"/>
+                              </w:rPr>
+                              <w:t>33)</w:t>
+                            </w:r>
+                          </w:p>
+                          <w:p>
+                            <w:pPr>
+                              <w:jc w:val="center"/>
+                            </w:pPr>
+                          </w:p>
+                        </w:txbxContent>
+                      </wps:txbx>
+                      <wps:bodyPr rot="0" spcFirstLastPara="0" vertOverflow="overflow" horzOverflow="overflow" vert="horz" wrap="square" lIns="91440" tIns="45720" rIns="91440" bIns="45720" numCol="1" spcCol="0" rtlCol="0" fromWordArt="0" anchor="ctr" anchorCtr="0" forceAA="0" compatLnSpc="1">
+                        <a:prstTxWarp prst="textNoShape">
+                          <a:avLst/>
+                        </a:prstTxWarp>
+                        <a:noAutofit/>
+                      </wps:bodyPr>
+                    </wps:wsp>
+                  </a:graphicData>
+                </a:graphic>
+                <wp14:sizeRelH relativeFrom="margin">
+                  <wp14:pctWidth>0</wp14:pctWidth>
+                </wp14:sizeRelH>
+                <wp14:sizeRelV relativeFrom="margin">
+                  <wp14:pctHeight>0</wp14:pctHeight>
+                </wp14:sizeRelV>
+              </wp:anchor>
+            </w:drawing>
+          </mc:Choice>
+          <mc:Fallback>
+            <w:pict>
+              <v:shape w14:anchorId="4742C7A2" id="Text Box 39" o:spid="_x0000_s1033" type="#_x0000_t202" style="position:absolute;left:0;text-align:left;margin-left:268.5pt;margin-top:502.9pt;width:183.75pt;height:39.75pt;z-index:251683840;visibility:visible;mso-wrap-style:square;mso-width-percent:0;mso-height-percent:0;mso-wrap-distance-left:9pt;mso-wrap-distance-top:0;mso-wrap-distance-right:9pt;mso-wrap-distance-bottom:0;mso-position-horizontal:absolute;mso-position-horizontal-relative:text;mso-position-vertical:absolute;mso-position-vertical-relative:text;mso-width-percent:0;mso-height-percent:0;mso-width-relative:margin;mso-height-relative:margin;v-text-anchor:middle" o:gfxdata="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" filled="f" stroked="f" strokeweight=".5pt">
+                <v:textbox>
+                  <w:txbxContent>
+                    <w:p>
+                      <w:pPr>
+                        <w:jc w:val="center"/>
+                        <w:rPr>
+                          <w:rFonts w:eastAsiaTheme="minorEastAsia"/>
+                          <w:sz w:val="24"/>
+                          <w:szCs w:val="24"/>
+                        </w:rPr>
+                      </w:pPr>
+                      <w:r>
+                        <w:rPr>
+                          <w:rFonts w:eastAsiaTheme="minorEastAsia"/>
+                          <w:sz w:val="24"/>
+                          <w:szCs w:val="24"/>
+                        </w:rPr>
+                        <w:t xml:space="preserve">Linear model degree versus error for </w:t>
+                      </w:r>
+                      <w:r>
+                        <w:rPr>
+                          <w:rFonts w:eastAsiaTheme="minorEastAsia"/>
+                          <w:sz w:val="24"/>
+                          <w:szCs w:val="24"/>
+                        </w:rPr>
+                        <w:t xml:space="preserve">G(N, p = </w:t>
+                      </w:r>
+                      <w:r>
+                        <w:rPr>
+                          <w:rFonts w:eastAsiaTheme="minorEastAsia"/>
+                          <w:sz w:val="24"/>
+                          <w:szCs w:val="24"/>
+                        </w:rPr>
+                        <w:t>0.000</w:t>
+                      </w:r>
+                      <w:r>
+                        <w:rPr>
+                          <w:rFonts w:eastAsiaTheme="minorEastAsia"/>
+                          <w:sz w:val="24"/>
+                          <w:szCs w:val="24"/>
+                        </w:rPr>
+                        <w:t>33)</w:t>
+                      </w:r>
+                    </w:p>
+                    <w:p>
+                      <w:pPr>
+                        <w:jc w:val="center"/>
+                      </w:pPr>
+                    </w:p>
+                  </w:txbxContent>
+                </v:textbox>
+              </v:shape>
+            </w:pict>
+          </mc:Fallback>
+        </mc:AlternateContent>
+      </w:r>
+      <w:r>
+        <w:rPr>
+          <w:noProof/>
+          <w:sz w:val="24"/>
+          <w:szCs w:val="24"/>
+        </w:rPr>
+        <mc:AlternateContent>
+          <mc:Choice Requires="wps">
+            <w:drawing>
+              <wp:anchor distT="0" distB="0" distL="114300" distR="114300" simplePos="0" relativeHeight="251681792" behindDoc="0" locked="0" layoutInCell="1" allowOverlap="1" wp14:anchorId="6D1D5F35" wp14:editId="72A944A8">
+                <wp:simplePos x="0" y="0"/>
+                <wp:positionH relativeFrom="column">
+                  <wp:posOffset>114300</wp:posOffset>
+                </wp:positionH>
+                <wp:positionV relativeFrom="paragraph">
+                  <wp:posOffset>6391910</wp:posOffset>
+                </wp:positionV>
+                <wp:extent cx="2333625" cy="504825"/>
+                <wp:effectExtent l="0" t="0" r="0" b="0"/>
+                <wp:wrapNone/>
+                <wp:docPr id="38" name="Text Box 38"/>
+                <wp:cNvGraphicFramePr/>
+                <a:graphic xmlns:a="http://schemas.openxmlformats.org/drawingml/2006/main">
+                  <a:graphicData uri="http://schemas.microsoft.com/office/word/2010/wordprocessingShape">
+                    <wps:wsp>
+                      <wps:cNvSpPr txBox="1"/>
+                      <wps:spPr>
+                        <a:xfrm>
+                          <a:off x="0" y="0"/>
+                          <a:ext cx="2333625" cy="504825"/>
+                        </a:xfrm>
+                        <a:prstGeom prst="rect">
+                          <a:avLst/>
+                        </a:prstGeom>
+                        <a:noFill/>
+                        <a:ln w="6350">
+                          <a:noFill/>
+                        </a:ln>
+                      </wps:spPr>
+                      <wps:txbx>
+                        <w:txbxContent>
+                          <w:p>
+                            <w:pPr>
+                              <w:jc w:val="center"/>
+                            </w:pPr>
+                            <w:r>
+                              <w:rPr>
+                                <w:rFonts w:eastAsiaTheme="minorEastAsia"/>
+                                <w:sz w:val="24"/>
+                                <w:szCs w:val="24"/>
+                              </w:rPr>
+                              <w:t xml:space="preserve">Linear model degree versus error for </w:t>
+                            </w:r>
+                            <w:r>
+                              <w:rPr>
+                                <w:rFonts w:eastAsiaTheme="minorEastAsia"/>
+                                <w:sz w:val="24"/>
+                                <w:szCs w:val="24"/>
+                              </w:rPr>
+                              <w:t xml:space="preserve">G(N, p = </w:t>
+                            </w:r>
+                            <w:r>
+                              <w:rPr>
+                                <w:rFonts w:eastAsiaTheme="minorEastAsia"/>
+                                <w:sz w:val="24"/>
+                                <w:szCs w:val="24"/>
+                              </w:rPr>
+                              <w:t>0.0006</w:t>
+                            </w:r>
+                            <w:r>
+                              <w:rPr>
+                                <w:rFonts w:eastAsiaTheme="minorEastAsia"/>
+                                <w:sz w:val="24"/>
+                                <w:szCs w:val="24"/>
+                              </w:rPr>
+                              <w:t>7)</w:t>
+                            </w:r>
+                          </w:p>
+                        </w:txbxContent>
+                      </wps:txbx>
+                      <wps:bodyPr rot="0" spcFirstLastPara="0" vertOverflow="overflow" horzOverflow="overflow" vert="horz" wrap="square" lIns="91440" tIns="45720" rIns="91440" bIns="45720" numCol="1" spcCol="0" rtlCol="0" fromWordArt="0" anchor="ctr" anchorCtr="0" forceAA="0" compatLnSpc="1">
+                        <a:prstTxWarp prst="textNoShape">
+                          <a:avLst/>
+                        </a:prstTxWarp>
+                        <a:noAutofit/>
+                      </wps:bodyPr>
+                    </wps:wsp>
+                  </a:graphicData>
+                </a:graphic>
+                <wp14:sizeRelH relativeFrom="margin">
+                  <wp14:pctWidth>0</wp14:pctWidth>
+                </wp14:sizeRelH>
+                <wp14:sizeRelV relativeFrom="margin">
+                  <wp14:pctHeight>0</wp14:pctHeight>
+                </wp14:sizeRelV>
+              </wp:anchor>
+            </w:drawing>
+          </mc:Choice>
+          <mc:Fallback>
+            <w:pict>
+              <v:shape w14:anchorId="6D1D5F35" id="Text Box 38" o:spid="_x0000_s1034" type="#_x0000_t202" style="position:absolute;left:0;text-align:left;margin-left:9pt;margin-top:503.3pt;width:183.75pt;height:39.75pt;z-index:251681792;visibility:visible;mso-wrap-style:square;mso-width-percent:0;mso-height-percent:0;mso-wrap-distance-left:9pt;mso-wrap-distance-top:0;mso-wrap-distance-right:9pt;mso-wrap-distance-bottom:0;mso-position-horizontal:absolute;mso-position-horizontal-relative:text;mso-position-vertical:absolute;mso-position-vertical-relative:text;mso-width-percent:0;mso-height-percent:0;mso-width-relative:margin;mso-height-relative:margin;v-text-anchor:middle" o:gfxdata="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" filled="f" stroked="f" strokeweight=".5pt">
+                <v:textbox>
+                  <w:txbxContent>
+                    <w:p>
+                      <w:pPr>
+                        <w:jc w:val="center"/>
+                      </w:pPr>
+                      <w:r>
+                        <w:rPr>
+                          <w:rFonts w:eastAsiaTheme="minorEastAsia"/>
+                          <w:sz w:val="24"/>
+                          <w:szCs w:val="24"/>
+                        </w:rPr>
+                        <w:t xml:space="preserve">Linear model degree versus error for </w:t>
+                      </w:r>
+                      <w:r>
+                        <w:rPr>
+                          <w:rFonts w:eastAsiaTheme="minorEastAsia"/>
+                          <w:sz w:val="24"/>
+                          <w:szCs w:val="24"/>
+                        </w:rPr>
+                        <w:t xml:space="preserve">G(N, p = </w:t>
+                      </w:r>
+                      <w:r>
+                        <w:rPr>
+                          <w:rFonts w:eastAsiaTheme="minorEastAsia"/>
+                          <w:sz w:val="24"/>
+                          <w:szCs w:val="24"/>
+                        </w:rPr>
+                        <w:t>0.0006</w:t>
+                      </w:r>
+                      <w:r>
+                        <w:rPr>
+                          <w:rFonts w:eastAsiaTheme="minorEastAsia"/>
+                          <w:sz w:val="24"/>
+                          <w:szCs w:val="24"/>
+                        </w:rPr>
+                        <w:t>7)</w:t>
+                      </w:r>
+                    </w:p>
+                  </w:txbxContent>
+                </v:textbox>
+              </v:shape>
+            </w:pict>
+          </mc:Fallback>
+        </mc:AlternateContent>
+      </w:r>
+      <w:r>
+        <w:rPr>
+          <w:noProof/>
+        </w:rPr>
+        <w:drawing>
+          <wp:anchor distT="0" distB="0" distL="114300" distR="114300" simplePos="0" relativeHeight="251656190" behindDoc="0" locked="0" layoutInCell="1" allowOverlap="1" wp14:anchorId="167E3317" wp14:editId="508E6219">
+            <wp:simplePos x="0" y="0"/>
+            <wp:positionH relativeFrom="column">
+              <wp:posOffset>2705100</wp:posOffset>
+            </wp:positionH>
+            <wp:positionV relativeFrom="paragraph">
+              <wp:posOffset>4456430</wp:posOffset>
+            </wp:positionV>
+            <wp:extent cx="3257550" cy="1992630"/>
+            <wp:effectExtent l="0" t="0" r="0" b="7620"/>
+            <wp:wrapSquare wrapText="bothSides"/>
+            <wp:docPr id="40" name="Picture 40"/>
+            <wp:cNvGraphicFramePr>
+              <a:graphicFrameLocks xmlns:a="http://schemas.openxmlformats.org/drawingml/2006/main" noChangeAspect="1"/>
+            </wp:cNvGraphicFramePr>
+            <a:graphic xmlns:a="http://schemas.openxmlformats.org/drawingml/2006/main">
+              <a:graphicData uri="http://schemas.openxmlformats.org/drawingml/2006/picture">
+                <pic:pic xmlns:pic="http://schemas.openxmlformats.org/drawingml/2006/picture">
+                  <pic:nvPicPr>
+                    <pic:cNvPr id="1" name=""/>
+                    <pic:cNvPicPr/>
+                  </pic:nvPicPr>
+                  <pic:blipFill>
+                    <a:blip r:embed="rId27">
+                      <a:extLst>
+                        <a:ext uri="{28A0092B-C50C-407E-A947-70E740481C1C}">
+                          <a14:useLocalDpi xmlns:a14="http://schemas.microsoft.com/office/drawing/2010/main" val="0"/>
+                        </a:ext>
+                      </a:extLst>
+                    </a:blip>
+                    <a:stretch>
+                      <a:fillRect/>
+                    </a:stretch>
+                  </pic:blipFill>
+                  <pic:spPr>
+                    <a:xfrm>
+                      <a:off x="0" y="0"/>
+                      <a:ext cx="3257550" cy="1992630"/>
+                    </a:xfrm>
+                    <a:prstGeom prst="rect">
+                      <a:avLst/>
+                    </a:prstGeom>
+                  </pic:spPr>
+                </pic:pic>
+              </a:graphicData>
+            </a:graphic>
+            <wp14:sizeRelH relativeFrom="margin">
+              <wp14:pctWidth>0</wp14:pctWidth>
+            </wp14:sizeRelH>
+            <wp14:sizeRelV relativeFrom="margin">
+              <wp14:pctHeight>0</wp14:pctHeight>
+            </wp14:sizeRelV>
+          </wp:anchor>
+        </w:drawing>
+      </w:r>
+      <w:r>
+        <w:rPr>
+          <w:noProof/>
+        </w:rPr>
+        <w:drawing>
+          <wp:anchor distT="0" distB="0" distL="114300" distR="114300" simplePos="0" relativeHeight="251655165" behindDoc="0" locked="0" layoutInCell="1" allowOverlap="1" wp14:anchorId="1790B824" wp14:editId="192E66B5">
+            <wp:simplePos x="0" y="0"/>
+            <wp:positionH relativeFrom="column">
+              <wp:posOffset>-410210</wp:posOffset>
+            </wp:positionH>
+            <wp:positionV relativeFrom="paragraph">
+              <wp:posOffset>4456430</wp:posOffset>
+            </wp:positionV>
+            <wp:extent cx="3114040" cy="1991360"/>
+            <wp:effectExtent l="0" t="0" r="0" b="8890"/>
+            <wp:wrapSquare wrapText="bothSides"/>
+            <wp:docPr id="42" name="Picture 42"/>
+            <wp:cNvGraphicFramePr>
+              <a:graphicFrameLocks xmlns:a="http://schemas.openxmlformats.org/drawingml/2006/main" noChangeAspect="1"/>
+            </wp:cNvGraphicFramePr>
+            <a:graphic xmlns:a="http://schemas.openxmlformats.org/drawingml/2006/main">
+              <a:graphicData uri="http://schemas.openxmlformats.org/drawingml/2006/picture">
+                <pic:pic xmlns:pic="http://schemas.openxmlformats.org/drawingml/2006/picture">
+                  <pic:nvPicPr>
+                    <pic:cNvPr id="1" name=""/>
+                    <pic:cNvPicPr/>
+                  </pic:nvPicPr>
+                  <pic:blipFill>
+                    <a:blip r:embed="rId28">
+                      <a:extLst>
+                        <a:ext uri="{28A0092B-C50C-407E-A947-70E740481C1C}">
+                          <a14:useLocalDpi xmlns:a14="http://schemas.microsoft.com/office/drawing/2010/main" val="0"/>
+                        </a:ext>
+                      </a:extLst>
+                    </a:blip>
+                    <a:stretch>
+                      <a:fillRect/>
+                    </a:stretch>
+                  </pic:blipFill>
+                  <pic:spPr>
+                    <a:xfrm>
+                      <a:off x="0" y="0"/>
+                      <a:ext cx="3114040" cy="1991360"/>
+                    </a:xfrm>
+                    <a:prstGeom prst="rect">
+                      <a:avLst/>
+                    </a:prstGeom>
+                  </pic:spPr>
+                </pic:pic>
+              </a:graphicData>
+            </a:graphic>
+            <wp14:sizeRelH relativeFrom="margin">
+              <wp14:pctWidth>0</wp14:pctWidth>
+            </wp14:sizeRelH>
+            <wp14:sizeRelV relativeFrom="margin">
+              <wp14:pctHeight>0</wp14:pctHeight>
+            </wp14:sizeRelV>
+          </wp:anchor>
+        </w:drawing>
+      </w:r>
+      <w:r>
+        <w:rPr>
+          <w:noProof/>
+        </w:rPr>
+        <w:drawing>
+          <wp:inline distT="0" distB="0" distL="0" distR="0" wp14:anchorId="6DAFF850" wp14:editId="2B2AE5CF">
+            <wp:extent cx="5286375" cy="4123209"/>
+            <wp:effectExtent l="0" t="0" r="0" b="0"/>
+            <wp:docPr id="37" name="Picture 37"/>
+            <wp:cNvGraphicFramePr>
+              <a:graphicFrameLocks xmlns:a="http://schemas.openxmlformats.org/drawingml/2006/main" noChangeAspect="1"/>
+            </wp:cNvGraphicFramePr>
+            <a:graphic xmlns:a="http://schemas.openxmlformats.org/drawingml/2006/main">
+              <a:graphicData uri="http://schemas.openxmlformats.org/drawingml/2006/picture">
+                <pic:pic xmlns:pic="http://schemas.openxmlformats.org/drawingml/2006/picture">
+                  <pic:nvPicPr>
+                    <pic:cNvPr id="1" name=""/>
+                    <pic:cNvPicPr/>
+                  </pic:nvPicPr>
+                  <pic:blipFill>
+                    <a:blip r:embed="rId29"/>
+                    <a:stretch>
+                      <a:fillRect/>
+                    </a:stretch>
+                  </pic:blipFill>
+                  <pic:spPr>
+                    <a:xfrm>
+                      <a:off x="0" y="0"/>
+                      <a:ext cx="5296418" cy="4131042"/>
+                    </a:xfrm>
+                    <a:prstGeom prst="rect">
+                      <a:avLst/>
+                    </a:prstGeom>
+                  </pic:spPr>
+                </pic:pic>
+              </a:graphicData>
+            </a:graphic>
+          </wp:inline>
+        </w:drawing>
+      </w:r>
+      <w:r>
+        <w:rPr>
+          <w:rFonts w:eastAsiaTheme="minorEastAsia"/>
+          <w:sz w:val="24"/>
+          <w:szCs w:val="24"/>
+        </w:rPr>
+        <w:t xml:space="preserve"> </w:t>
+      </w:r>
+      <w:r>
+        <w:rPr>
+          <w:rFonts w:eastAsiaTheme="minorEastAsia"/>
+          <w:sz w:val="24"/>
+          <w:szCs w:val="24"/>
+        </w:rPr>
+        <w:t>Fittin</w:t>
+      </w:r>
+      <w:r>
+        <w:rPr>
+          <w:rFonts w:eastAsiaTheme="minorEastAsia"/>
+          <w:sz w:val="24"/>
+          <w:szCs w:val="24"/>
+        </w:rPr>
+        <w:t xml:space="preserve">g </w:t>
+      </w:r>
+      <w:r>
+        <w:rPr>
+          <w:rFonts w:eastAsiaTheme="minorEastAsia"/>
+          <w:i/>
+          <w:iCs/>
+          <w:sz w:val="24"/>
+          <w:szCs w:val="24"/>
+        </w:rPr>
+        <w:t xml:space="preserve">S </w:t>
+      </w:r>
+      <w:r>
+        <w:rPr>
+          <w:rFonts w:eastAsiaTheme="minorEastAsia"/>
+          <w:sz w:val="24"/>
+          <w:szCs w:val="24"/>
+        </w:rPr>
+        <w:t xml:space="preserve">in regard to </w:t>
+      </w:r>
+      <w:r>
+        <w:rPr>
+          <w:rFonts w:eastAsiaTheme="minorEastAsia"/>
+          <w:i/>
+          <w:iCs/>
+          <w:sz w:val="24"/>
+          <w:szCs w:val="24"/>
+        </w:rPr>
+        <w:t xml:space="preserve">p </w:t>
+      </w:r>
+      <w:r>
+        <w:rPr>
+          <w:rFonts w:eastAsiaTheme="minorEastAsia"/>
+          <w:sz w:val="24"/>
+          <w:szCs w:val="24"/>
+        </w:rPr>
+        <w:t xml:space="preserve">for </w:t>
+      </w:r>
+      <w:r>
+        <w:rPr>
+          <w:rFonts w:eastAsiaTheme="minorEastAsia"/>
+          <w:sz w:val="24"/>
+          <w:szCs w:val="24"/>
+        </w:rPr>
+        <w:t xml:space="preserve">G(N, p = </w:t>
+      </w:r>
+      <w:r>
+        <w:rPr>
+          <w:rFonts w:eastAsiaTheme="minorEastAsia"/>
+          <w:sz w:val="24"/>
+          <w:szCs w:val="24"/>
+        </w:rPr>
+        <w:t>0.000</w:t>
+      </w:r>
+      <w:r>
+        <w:rPr>
+          <w:rFonts w:eastAsiaTheme="minorEastAsia"/>
+          <w:sz w:val="24"/>
+          <w:szCs w:val="24"/>
+        </w:rPr>
+        <w:t xml:space="preserve">33) </w:t>
+      </w:r>
+      <w:r>
+        <w:rPr>
+          <w:rFonts w:eastAsiaTheme="minorEastAsia"/>
+          <w:sz w:val="24"/>
+          <w:szCs w:val="24"/>
+        </w:rPr>
+        <w:t>with linear models</w:t>
+      </w:r>
+    </w:p>
+    <w:p>
+      <w:pPr>
+        <w:ind w:left="360"/>
+        <w:jc w:val="center"/>
+        <w:rPr>
+          <w:rFonts w:eastAsiaTheme="minorEastAsia"/>
+          <w:sz w:val="24"/>
+          <w:szCs w:val="24"/>
+        </w:rPr>
+      </w:pPr>
+    </w:p>
+    <w:p>
+      <w:pPr>
+        <w:rPr>
+          <w:rFonts w:eastAsiaTheme="minorEastAsia"/>
+          <w:sz w:val="24"/>
+          <w:szCs w:val="24"/>
+        </w:rPr>
+      </w:pPr>
+      <w:r>
+        <w:rPr>
+          <w:noProof/>
+          <w:sz w:val="24"/>
+          <w:szCs w:val="24"/>
+        </w:rPr>
+        <w:lastRenderedPageBreak/>
+        <mc:AlternateContent>
+          <mc:Choice Requires="wps">
+            <w:drawing>
+              <wp:anchor distT="0" distB="0" distL="114300" distR="114300" simplePos="0" relativeHeight="251689984" behindDoc="0" locked="0" layoutInCell="1" allowOverlap="1" wp14:anchorId="048B78D8" wp14:editId="33FC913E">
+                <wp:simplePos x="0" y="0"/>
+                <wp:positionH relativeFrom="column">
+                  <wp:posOffset>3543300</wp:posOffset>
+                </wp:positionH>
+                <wp:positionV relativeFrom="paragraph">
+                  <wp:posOffset>2352675</wp:posOffset>
+                </wp:positionV>
+                <wp:extent cx="2562225" cy="504825"/>
+                <wp:effectExtent l="0" t="0" r="0" b="0"/>
+                <wp:wrapNone/>
+                <wp:docPr id="45" name="Text Box 45"/>
+                <wp:cNvGraphicFramePr/>
+                <a:graphic xmlns:a="http://schemas.openxmlformats.org/drawingml/2006/main">
+                  <a:graphicData uri="http://schemas.microsoft.com/office/word/2010/wordprocessingShape">
+                    <wps:wsp>
+                      <wps:cNvSpPr txBox="1"/>
+                      <wps:spPr>
+                        <a:xfrm>
+                          <a:off x="0" y="0"/>
+                          <a:ext cx="2562225" cy="504825"/>
+                        </a:xfrm>
+                        <a:prstGeom prst="rect">
+                          <a:avLst/>
+                        </a:prstGeom>
+                        <a:noFill/>
+                        <a:ln w="6350">
+                          <a:noFill/>
+                        </a:ln>
+                      </wps:spPr>
+                      <wps:txbx>
+                        <w:txbxContent>
+                          <w:p>
+                            <w:pPr>
+                              <w:jc w:val="center"/>
+                              <w:rPr>
+                                <w:rFonts w:eastAsiaTheme="minorEastAsia"/>
+                                <w:sz w:val="24"/>
+                                <w:szCs w:val="24"/>
+                              </w:rPr>
+                            </w:pPr>
+                            <w:r>
+                              <w:rPr>
+                                <w:rFonts w:eastAsiaTheme="minorEastAsia"/>
+                                <w:sz w:val="24"/>
+                                <w:szCs w:val="24"/>
+                              </w:rPr>
+                              <w:t xml:space="preserve">Power-law fit for G(N, p = </w:t>
+                            </w:r>
+                            <w:r>
+                              <w:rPr>
+                                <w:rFonts w:eastAsiaTheme="minorEastAsia"/>
+                                <w:sz w:val="24"/>
+                                <w:szCs w:val="24"/>
+                              </w:rPr>
+                              <w:t>0.000</w:t>
+                            </w:r>
+                            <w:r>
+                              <w:rPr>
+                                <w:rFonts w:eastAsiaTheme="minorEastAsia"/>
+                                <w:sz w:val="24"/>
+                                <w:szCs w:val="24"/>
+                              </w:rPr>
+                              <w:t>33)</w:t>
+                            </w:r>
+                          </w:p>
+                          <w:p>
+                            <w:pPr>
+                              <w:jc w:val="center"/>
+                            </w:pPr>
+                          </w:p>
+                        </w:txbxContent>
+                      </wps:txbx>
+                      <wps:bodyPr rot="0" spcFirstLastPara="0" vertOverflow="overflow" horzOverflow="overflow" vert="horz" wrap="square" lIns="91440" tIns="45720" rIns="91440" bIns="45720" numCol="1" spcCol="0" rtlCol="0" fromWordArt="0" anchor="ctr" anchorCtr="0" forceAA="0" compatLnSpc="1">
+                        <a:prstTxWarp prst="textNoShape">
+                          <a:avLst/>
+                        </a:prstTxWarp>
+                        <a:noAutofit/>
+                      </wps:bodyPr>
+                    </wps:wsp>
+                  </a:graphicData>
+                </a:graphic>
+                <wp14:sizeRelH relativeFrom="margin">
+                  <wp14:pctWidth>0</wp14:pctWidth>
+                </wp14:sizeRelH>
+                <wp14:sizeRelV relativeFrom="margin">
+                  <wp14:pctHeight>0</wp14:pctHeight>
+                </wp14:sizeRelV>
+              </wp:anchor>
+            </w:drawing>
+          </mc:Choice>
+          <mc:Fallback>
+            <w:pict>
+              <v:shape w14:anchorId="048B78D8" id="Text Box 45" o:spid="_x0000_s1035" type="#_x0000_t202" style="position:absolute;margin-left:279pt;margin-top:185.25pt;width:201.75pt;height:39.75pt;z-index:251689984;visibility:visible;mso-wrap-style:square;mso-width-percent:0;mso-height-percent:0;mso-wrap-distance-left:9pt;mso-wrap-distance-top:0;mso-wrap-distance-right:9pt;mso-wrap-distance-bottom:0;mso-position-horizontal:absolute;mso-position-horizontal-relative:text;mso-position-vertical:absolute;mso-position-vertical-relative:text;mso-width-percent:0;mso-height-percent:0;mso-width-relative:margin;mso-height-relative:margin;v-text-anchor:middle" o:gfxdata="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" filled="f" stroked="f" strokeweight=".5pt">
+                <v:textbox>
+                  <w:txbxContent>
+                    <w:p>
+                      <w:pPr>
+                        <w:jc w:val="center"/>
+                        <w:rPr>
+                          <w:rFonts w:eastAsiaTheme="minorEastAsia"/>
+                          <w:sz w:val="24"/>
+                          <w:szCs w:val="24"/>
+                        </w:rPr>
+                      </w:pPr>
+                      <w:r>
+                        <w:rPr>
+                          <w:rFonts w:eastAsiaTheme="minorEastAsia"/>
+                          <w:sz w:val="24"/>
+                          <w:szCs w:val="24"/>
+                        </w:rPr>
+                        <w:t xml:space="preserve">Power-law fit for G(N, p = </w:t>
+                      </w:r>
+                      <w:r>
+                        <w:rPr>
+                          <w:rFonts w:eastAsiaTheme="minorEastAsia"/>
+                          <w:sz w:val="24"/>
+                          <w:szCs w:val="24"/>
+                        </w:rPr>
+                        <w:t>0.000</w:t>
+                      </w:r>
+                      <w:r>
+                        <w:rPr>
+                          <w:rFonts w:eastAsiaTheme="minorEastAsia"/>
+                          <w:sz w:val="24"/>
+                          <w:szCs w:val="24"/>
+                        </w:rPr>
+                        <w:t>33)</w:t>
+                      </w:r>
+                    </w:p>
+                    <w:p>
+                      <w:pPr>
+                        <w:jc w:val="center"/>
+                      </w:pPr>
+                    </w:p>
+                  </w:txbxContent>
+                </v:textbox>
+              </v:shape>
+            </w:pict>
+          </mc:Fallback>
+        </mc:AlternateContent>
+      </w:r>
+      <w:r>
+        <w:rPr>
+          <w:noProof/>
+          <w:sz w:val="24"/>
+          <w:szCs w:val="24"/>
+        </w:rPr>
+        <mc:AlternateContent>
+          <mc:Choice Requires="wps">
+            <w:drawing>
+              <wp:anchor distT="0" distB="0" distL="114300" distR="114300" simplePos="0" relativeHeight="251687936" behindDoc="0" locked="0" layoutInCell="1" allowOverlap="1" wp14:anchorId="4BC45957" wp14:editId="11795C06">
+                <wp:simplePos x="0" y="0"/>
+                <wp:positionH relativeFrom="column">
+                  <wp:posOffset>266700</wp:posOffset>
+                </wp:positionH>
+                <wp:positionV relativeFrom="paragraph">
+                  <wp:posOffset>2333625</wp:posOffset>
+                </wp:positionV>
+                <wp:extent cx="2524125" cy="504825"/>
+                <wp:effectExtent l="0" t="0" r="0" b="0"/>
+                <wp:wrapNone/>
+                <wp:docPr id="44" name="Text Box 44"/>
+                <wp:cNvGraphicFramePr/>
+                <a:graphic xmlns:a="http://schemas.openxmlformats.org/drawingml/2006/main">
+                  <a:graphicData uri="http://schemas.microsoft.com/office/word/2010/wordprocessingShape">
+                    <wps:wsp>
+                      <wps:cNvSpPr txBox="1"/>
+                      <wps:spPr>
+                        <a:xfrm>
+                          <a:off x="0" y="0"/>
+                          <a:ext cx="2524125" cy="504825"/>
+                        </a:xfrm>
+                        <a:prstGeom prst="rect">
+                          <a:avLst/>
+                        </a:prstGeom>
+                        <a:noFill/>
+                        <a:ln w="6350">
+                          <a:noFill/>
+                        </a:ln>
+                      </wps:spPr>
+                      <wps:txbx>
+                        <w:txbxContent>
+                          <w:p>
+                            <w:pPr>
+                              <w:jc w:val="center"/>
+                            </w:pPr>
+                            <w:r>
+                              <w:rPr>
+                                <w:rFonts w:eastAsiaTheme="minorEastAsia"/>
+                                <w:sz w:val="24"/>
+                                <w:szCs w:val="24"/>
+                              </w:rPr>
+                              <w:t xml:space="preserve">Power-law fit for G(N, p = </w:t>
+                            </w:r>
+                            <w:r>
+                              <w:rPr>
+                                <w:rFonts w:eastAsiaTheme="minorEastAsia"/>
+                                <w:sz w:val="24"/>
+                                <w:szCs w:val="24"/>
+                              </w:rPr>
+                              <w:t>0.0006</w:t>
+                            </w:r>
+                            <w:r>
+                              <w:rPr>
+                                <w:rFonts w:eastAsiaTheme="minorEastAsia"/>
+                                <w:sz w:val="24"/>
+                                <w:szCs w:val="24"/>
+                              </w:rPr>
+                              <w:t>7)</w:t>
+                            </w:r>
+                          </w:p>
+                        </w:txbxContent>
+                      </wps:txbx>
+                      <wps:bodyPr rot="0" spcFirstLastPara="0" vertOverflow="overflow" horzOverflow="overflow" vert="horz" wrap="square" lIns="91440" tIns="45720" rIns="91440" bIns="45720" numCol="1" spcCol="0" rtlCol="0" fromWordArt="0" anchor="ctr" anchorCtr="0" forceAA="0" compatLnSpc="1">
+                        <a:prstTxWarp prst="textNoShape">
+                          <a:avLst/>
+                        </a:prstTxWarp>
+                        <a:noAutofit/>
+                      </wps:bodyPr>
+                    </wps:wsp>
+                  </a:graphicData>
+                </a:graphic>
+                <wp14:sizeRelH relativeFrom="margin">
+                  <wp14:pctWidth>0</wp14:pctWidth>
+                </wp14:sizeRelH>
+                <wp14:sizeRelV relativeFrom="margin">
+                  <wp14:pctHeight>0</wp14:pctHeight>
+                </wp14:sizeRelV>
+              </wp:anchor>
+            </w:drawing>
+          </mc:Choice>
+          <mc:Fallback>
+            <w:pict>
+              <v:shape w14:anchorId="4BC45957" id="Text Box 44" o:spid="_x0000_s1036" type="#_x0000_t202" style="position:absolute;margin-left:21pt;margin-top:183.75pt;width:198.75pt;height:39.75pt;z-index:251687936;visibility:visible;mso-wrap-style:square;mso-width-percent:0;mso-height-percent:0;mso-wrap-distance-left:9pt;mso-wrap-distance-top:0;mso-wrap-distance-right:9pt;mso-wrap-distance-bottom:0;mso-position-horizontal:absolute;mso-position-horizontal-relative:text;mso-position-vertical:absolute;mso-position-vertical-relative:text;mso-width-percent:0;mso-height-percent:0;mso-width-relative:margin;mso-height-relative:margin;v-text-anchor:middle" o:gfxdata="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" filled="f" stroked="f" strokeweight=".5pt">
+                <v:textbox>
+                  <w:txbxContent>
+                    <w:p>
+                      <w:pPr>
+                        <w:jc w:val="center"/>
+                      </w:pPr>
+                      <w:r>
+                        <w:rPr>
+                          <w:rFonts w:eastAsiaTheme="minorEastAsia"/>
+                          <w:sz w:val="24"/>
+                          <w:szCs w:val="24"/>
+                        </w:rPr>
+                        <w:t xml:space="preserve">Power-law fit for G(N, p = </w:t>
+                      </w:r>
+                      <w:r>
+                        <w:rPr>
+                          <w:rFonts w:eastAsiaTheme="minorEastAsia"/>
+                          <w:sz w:val="24"/>
+                          <w:szCs w:val="24"/>
+                        </w:rPr>
+                        <w:t>0.0006</w:t>
+                      </w:r>
+                      <w:r>
+                        <w:rPr>
+                          <w:rFonts w:eastAsiaTheme="minorEastAsia"/>
+                          <w:sz w:val="24"/>
+                          <w:szCs w:val="24"/>
+                        </w:rPr>
+                        <w:t>7)</w:t>
+                      </w:r>
+                    </w:p>
+                  </w:txbxContent>
+                </v:textbox>
+              </v:shape>
+            </w:pict>
+          </mc:Fallback>
+        </mc:AlternateContent>
+      </w:r>
+      <w:r>
+        <w:rPr>
+          <w:noProof/>
+        </w:rPr>
+        <w:drawing>
+          <wp:anchor distT="0" distB="0" distL="114300" distR="114300" simplePos="0" relativeHeight="251684864" behindDoc="0" locked="0" layoutInCell="1" allowOverlap="1" wp14:anchorId="70DE1103" wp14:editId="63365554">
+            <wp:simplePos x="0" y="0"/>
+            <wp:positionH relativeFrom="column">
+              <wp:posOffset>2933700</wp:posOffset>
+            </wp:positionH>
+            <wp:positionV relativeFrom="paragraph">
+              <wp:posOffset>427990</wp:posOffset>
+            </wp:positionV>
+            <wp:extent cx="3305175" cy="2076450"/>
+            <wp:effectExtent l="0" t="0" r="9525" b="0"/>
+            <wp:wrapSquare wrapText="bothSides"/>
+            <wp:docPr id="41" name="Picture 41"/>
+            <wp:cNvGraphicFramePr>
+              <a:graphicFrameLocks xmlns:a="http://schemas.openxmlformats.org/drawingml/2006/main" noChangeAspect="1"/>
+            </wp:cNvGraphicFramePr>
+            <a:graphic xmlns:a="http://schemas.openxmlformats.org/drawingml/2006/main">
+              <a:graphicData uri="http://schemas.openxmlformats.org/drawingml/2006/picture">
+                <pic:pic xmlns:pic="http://schemas.openxmlformats.org/drawingml/2006/picture">
+                  <pic:nvPicPr>
+                    <pic:cNvPr id="1" name=""/>
+                    <pic:cNvPicPr/>
+                  </pic:nvPicPr>
+                  <pic:blipFill>
+                    <a:blip r:embed="rId30">
+                      <a:extLst>
+                        <a:ext uri="{28A0092B-C50C-407E-A947-70E740481C1C}">
+                          <a14:useLocalDpi xmlns:a14="http://schemas.microsoft.com/office/drawing/2010/main" val="0"/>
+                        </a:ext>
+                      </a:extLst>
+                    </a:blip>
+                    <a:stretch>
+                      <a:fillRect/>
+                    </a:stretch>
+                  </pic:blipFill>
+                  <pic:spPr>
+                    <a:xfrm>
+                      <a:off x="0" y="0"/>
+                      <a:ext cx="3305175" cy="2076450"/>
+                    </a:xfrm>
+                    <a:prstGeom prst="rect">
+                      <a:avLst/>
+                    </a:prstGeom>
+                  </pic:spPr>
+                </pic:pic>
+              </a:graphicData>
+            </a:graphic>
+            <wp14:sizeRelH relativeFrom="margin">
+              <wp14:pctWidth>0</wp14:pctWidth>
+            </wp14:sizeRelH>
+            <wp14:sizeRelV relativeFrom="margin">
+              <wp14:pctHeight>0</wp14:pctHeight>
+            </wp14:sizeRelV>
+          </wp:anchor>
+        </w:drawing>
+      </w:r>
+      <w:r>
+        <w:rPr>
+          <w:noProof/>
+        </w:rPr>
+        <w:drawing>
+          <wp:anchor distT="0" distB="0" distL="114300" distR="114300" simplePos="0" relativeHeight="251685888" behindDoc="0" locked="0" layoutInCell="1" allowOverlap="1" wp14:anchorId="491410A7" wp14:editId="70C97409">
+            <wp:simplePos x="0" y="0"/>
+            <wp:positionH relativeFrom="column">
+              <wp:posOffset>-291465</wp:posOffset>
+            </wp:positionH>
+            <wp:positionV relativeFrom="paragraph">
+              <wp:posOffset>431165</wp:posOffset>
+            </wp:positionV>
+            <wp:extent cx="3225165" cy="2038350"/>
+            <wp:effectExtent l="0" t="0" r="0" b="0"/>
+            <wp:wrapSquare wrapText="bothSides"/>
+            <wp:docPr id="43" name="Picture 43"/>
+            <wp:cNvGraphicFramePr>
+              <a:graphicFrameLocks xmlns:a="http://schemas.openxmlformats.org/drawingml/2006/main" noChangeAspect="1"/>
+            </wp:cNvGraphicFramePr>
+            <a:graphic xmlns:a="http://schemas.openxmlformats.org/drawingml/2006/main">
+              <a:graphicData uri="http://schemas.openxmlformats.org/drawingml/2006/picture">
+                <pic:pic xmlns:pic="http://schemas.openxmlformats.org/drawingml/2006/picture">
+                  <pic:nvPicPr>
+                    <pic:cNvPr id="1" name=""/>
+                    <pic:cNvPicPr/>
+                  </pic:nvPicPr>
+                  <pic:blipFill>
+                    <a:blip r:embed="rId31">
+                      <a:extLst>
+                        <a:ext uri="{28A0092B-C50C-407E-A947-70E740481C1C}">
+                          <a14:useLocalDpi xmlns:a14="http://schemas.microsoft.com/office/drawing/2010/main" val="0"/>
+                        </a:ext>
+                      </a:extLst>
+                    </a:blip>
+                    <a:stretch>
+                      <a:fillRect/>
+                    </a:stretch>
+                  </pic:blipFill>
+                  <pic:spPr>
+                    <a:xfrm>
+                      <a:off x="0" y="0"/>
+                      <a:ext cx="3225165" cy="2038350"/>
+                    </a:xfrm>
+                    <a:prstGeom prst="rect">
+                      <a:avLst/>
+                    </a:prstGeom>
+                  </pic:spPr>
+                </pic:pic>
+              </a:graphicData>
+            </a:graphic>
+            <wp14:sizeRelH relativeFrom="margin">
+              <wp14:pctWidth>0</wp14:pctWidth>
+            </wp14:sizeRelH>
+            <wp14:sizeRelV relativeFrom="margin">
+              <wp14:pctHeight>0</wp14:pctHeight>
+            </wp14:sizeRelV>
+          </wp:anchor>
+        </w:drawing>
+      </w:r>
+      <w:r>
+        <w:rPr>
+          <w:rFonts w:eastAsiaTheme="minorEastAsia"/>
+          <w:sz w:val="24"/>
+          <w:szCs w:val="24"/>
+        </w:rPr>
+        <w:t>We can see that the linear models perform quite well here with quite a low error rate even from degree 2. The error rate naturally decreases as the degree of the model increases.</w:t>
+      </w:r>
+      <w:r>
+        <w:rPr>
+          <w:rFonts w:eastAsiaTheme="minorEastAsia"/>
+          <w:sz w:val="24"/>
+          <w:szCs w:val="24"/>
+        </w:rPr>
+        <w:tab/>
+      </w:r>
+    </w:p>
+    <w:p>
+      <w:pPr>
+        <w:rPr>
+          <w:rFonts w:eastAsiaTheme="minorEastAsia"/>
+          <w:sz w:val="24"/>
+          <w:szCs w:val="24"/>
+        </w:rPr>
+      </w:pPr>
+    </w:p>
+    <w:p>
+      <w:pPr>
+        <w:rPr>
+          <w:rFonts w:eastAsiaTheme="minorEastAsia"/>
+          <w:sz w:val="24"/>
+          <w:szCs w:val="24"/>
+        </w:rPr>
+      </w:pPr>
+      <w:r>
+        <w:rPr>
+          <w:rFonts w:eastAsiaTheme="minorEastAsia"/>
+          <w:sz w:val="24"/>
+          <w:szCs w:val="24"/>
+        </w:rPr>
+        <w:t xml:space="preserve">The power-law fit also works well for both G(N, p = </w:t>
+      </w:r>
+      <w:r>
+        <w:rPr>
+          <w:rFonts w:eastAsiaTheme="minorEastAsia"/>
+          <w:sz w:val="24"/>
+          <w:szCs w:val="24"/>
+        </w:rPr>
+        <w:t>0.0006</w:t>
+      </w:r>
+      <w:r>
+        <w:rPr>
+          <w:rFonts w:eastAsiaTheme="minorEastAsia"/>
+          <w:sz w:val="24"/>
+          <w:szCs w:val="24"/>
+        </w:rPr>
+        <w:t>7)</w:t>
+      </w:r>
+      <w:r>
+        <w:rPr>
+          <w:rFonts w:eastAsiaTheme="minorEastAsia"/>
+          <w:sz w:val="24"/>
+          <w:szCs w:val="24"/>
+        </w:rPr>
+        <w:t xml:space="preserve"> </w:t>
+      </w:r>
+      <w:r>
+        <w:rPr>
+          <w:rFonts w:eastAsiaTheme="minorEastAsia"/>
+          <w:sz w:val="24"/>
+          <w:szCs w:val="24"/>
+        </w:rPr>
+        <w:t xml:space="preserve">and G(N, p = </w:t>
+      </w:r>
+      <w:r>
+        <w:rPr>
+          <w:rFonts w:eastAsiaTheme="minorEastAsia"/>
+          <w:sz w:val="24"/>
+          <w:szCs w:val="24"/>
+        </w:rPr>
+        <w:t>0.000</w:t>
+      </w:r>
+      <w:r>
+        <w:rPr>
+          <w:rFonts w:eastAsiaTheme="minorEastAsia"/>
+          <w:sz w:val="24"/>
+          <w:szCs w:val="24"/>
+        </w:rPr>
+        <w:t>33)</w:t>
+      </w:r>
+      <w:r>
+        <w:rPr>
+          <w:rFonts w:eastAsiaTheme="minorEastAsia"/>
+          <w:sz w:val="24"/>
+          <w:szCs w:val="24"/>
+        </w:rPr>
+        <w:t xml:space="preserve">. </w:t>
+      </w:r>
+      <w:r>
+        <w:rPr>
+          <w:rFonts w:eastAsiaTheme="minorEastAsia"/>
+          <w:sz w:val="24"/>
+          <w:szCs w:val="24"/>
+        </w:rPr>
+        <w:t xml:space="preserve">Note that from the theoretical works, we know that </w:t>
+      </w:r>
+      <w:r>
+        <w:rPr>
+          <w:rFonts w:eastAsiaTheme="minorEastAsia"/>
+          <w:i/>
+          <w:iCs/>
+          <w:sz w:val="24"/>
+          <w:szCs w:val="24"/>
+        </w:rPr>
+        <w:t xml:space="preserve">S </w:t>
+      </w:r>
+      <w:r>
+        <w:rPr>
+          <w:rFonts w:eastAsiaTheme="minorEastAsia"/>
+          <w:sz w:val="24"/>
+          <w:szCs w:val="24"/>
+        </w:rPr>
+        <w:t xml:space="preserve">should behaves like a power-law function. However, the power-law fits actually performed worse than the linear models. The RMSE for </w:t>
+      </w:r>
+      <w:r>
+        <w:rPr>
+          <w:rFonts w:eastAsiaTheme="minorEastAsia"/>
+          <w:sz w:val="24"/>
+          <w:szCs w:val="24"/>
+        </w:rPr>
+        <w:t xml:space="preserve">G(N, p = </w:t>
+      </w:r>
+      <w:r>
+        <w:rPr>
+          <w:rFonts w:eastAsiaTheme="minorEastAsia"/>
+          <w:sz w:val="24"/>
+          <w:szCs w:val="24"/>
+        </w:rPr>
+        <w:t>0.0006</w:t>
+      </w:r>
+      <w:r>
+        <w:rPr>
+          <w:rFonts w:eastAsiaTheme="minorEastAsia"/>
+          <w:sz w:val="24"/>
+          <w:szCs w:val="24"/>
+        </w:rPr>
+        <w:t xml:space="preserve">7) </w:t>
+      </w:r>
+      <w:r>
+        <w:rPr>
+          <w:rFonts w:eastAsiaTheme="minorEastAsia"/>
+          <w:sz w:val="24"/>
+          <w:szCs w:val="24"/>
+        </w:rPr>
+        <w:t>is 0.02</w:t>
+      </w:r>
+      <w:r>
+        <w:rPr>
+          <w:rFonts w:eastAsiaTheme="minorEastAsia"/>
+          <w:sz w:val="24"/>
+          <w:szCs w:val="24"/>
+        </w:rPr>
+        <w:t>05</w:t>
+      </w:r>
+      <w:r>
+        <w:rPr>
+          <w:rFonts w:eastAsiaTheme="minorEastAsia"/>
+          <w:sz w:val="24"/>
+          <w:szCs w:val="24"/>
+        </w:rPr>
+        <w:t xml:space="preserve">, and the RMSE for </w:t>
+      </w:r>
+      <w:r>
+        <w:rPr>
+          <w:rFonts w:eastAsiaTheme="minorEastAsia"/>
+          <w:sz w:val="24"/>
+          <w:szCs w:val="24"/>
+        </w:rPr>
+        <w:t xml:space="preserve">G(N, p = </w:t>
+      </w:r>
+      <w:r>
+        <w:rPr>
+          <w:rFonts w:eastAsiaTheme="minorEastAsia"/>
+          <w:sz w:val="24"/>
+          <w:szCs w:val="24"/>
+        </w:rPr>
+        <w:t>0.000</w:t>
+      </w:r>
+      <w:r>
+        <w:rPr>
+          <w:rFonts w:eastAsiaTheme="minorEastAsia"/>
+          <w:sz w:val="24"/>
+          <w:szCs w:val="24"/>
+        </w:rPr>
+        <w:t>33)</w:t>
+      </w:r>
+      <w:r>
+        <w:rPr>
+          <w:rFonts w:eastAsiaTheme="minorEastAsia"/>
+          <w:sz w:val="24"/>
+          <w:szCs w:val="24"/>
+        </w:rPr>
+        <w:t xml:space="preserve"> </w:t>
+      </w:r>
+      <w:r>
+        <w:rPr>
+          <w:rFonts w:eastAsiaTheme="minorEastAsia"/>
+          <w:sz w:val="24"/>
+          <w:szCs w:val="24"/>
+        </w:rPr>
+        <w:t>is 0.0</w:t>
+      </w:r>
+      <w:r>
+        <w:rPr>
+          <w:rFonts w:eastAsiaTheme="minorEastAsia"/>
+          <w:sz w:val="24"/>
+          <w:szCs w:val="24"/>
+        </w:rPr>
+        <w:t>183</w:t>
+      </w:r>
+      <w:r>
+        <w:rPr>
+          <w:rFonts w:eastAsiaTheme="minorEastAsia"/>
+          <w:sz w:val="24"/>
+          <w:szCs w:val="24"/>
+        </w:rPr>
+        <w:t xml:space="preserve">. Hence, they both lost to their respective second-degree linear model by a small margin. The exponent of the power-law fit for </w:t>
+      </w:r>
+      <w:r>
+        <w:rPr>
+          <w:rFonts w:eastAsiaTheme="minorEastAsia"/>
+          <w:sz w:val="24"/>
+          <w:szCs w:val="24"/>
+        </w:rPr>
+        <w:t xml:space="preserve">G(N, p = </w:t>
+      </w:r>
+      <w:r>
+        <w:rPr>
+          <w:rFonts w:eastAsiaTheme="minorEastAsia"/>
+          <w:sz w:val="24"/>
+          <w:szCs w:val="24"/>
+        </w:rPr>
+        <w:t>0.0006</w:t>
+      </w:r>
+      <w:r>
+        <w:rPr>
+          <w:rFonts w:eastAsiaTheme="minorEastAsia"/>
+          <w:sz w:val="24"/>
+          <w:szCs w:val="24"/>
+        </w:rPr>
+        <w:t xml:space="preserve">7) </w:t>
+      </w:r>
+      <w:r>
+        <w:rPr>
+          <w:rFonts w:eastAsiaTheme="minorEastAsia"/>
+          <w:sz w:val="24"/>
+          <w:szCs w:val="24"/>
+        </w:rPr>
+        <w:t xml:space="preserve">is </w:t>
+      </w:r>
+      <w:r>
+        <w:rPr>
+          <w:rFonts w:eastAsiaTheme="minorEastAsia"/>
+          <w:sz w:val="24"/>
+          <w:szCs w:val="24"/>
+        </w:rPr>
+        <w:t>5.94</w:t>
+      </w:r>
+      <w:r>
+        <w:rPr>
+          <w:rFonts w:eastAsiaTheme="minorEastAsia"/>
+          <w:sz w:val="24"/>
+          <w:szCs w:val="24"/>
+        </w:rPr>
+        <w:t xml:space="preserve"> while that of </w:t>
+      </w:r>
+      <w:r>
+        <w:rPr>
+          <w:rFonts w:eastAsiaTheme="minorEastAsia"/>
+          <w:sz w:val="24"/>
+          <w:szCs w:val="24"/>
+        </w:rPr>
+        <w:t xml:space="preserve">G(N, p = </w:t>
+      </w:r>
+      <w:r>
+        <w:rPr>
+          <w:rFonts w:eastAsiaTheme="minorEastAsia"/>
+          <w:sz w:val="24"/>
+          <w:szCs w:val="24"/>
+        </w:rPr>
+        <w:t>0.000</w:t>
+      </w:r>
+      <w:r>
+        <w:rPr>
+          <w:rFonts w:eastAsiaTheme="minorEastAsia"/>
+          <w:sz w:val="24"/>
+          <w:szCs w:val="24"/>
+        </w:rPr>
+        <w:t>33)</w:t>
+      </w:r>
+      <w:r>
+        <w:rPr>
+          <w:rFonts w:eastAsiaTheme="minorEastAsia"/>
+          <w:sz w:val="24"/>
+          <w:szCs w:val="24"/>
+        </w:rPr>
+        <w:t xml:space="preserve"> </w:t>
+      </w:r>
+      <w:r>
+        <w:rPr>
+          <w:rFonts w:eastAsiaTheme="minorEastAsia"/>
+          <w:sz w:val="24"/>
+          <w:szCs w:val="24"/>
+        </w:rPr>
+        <w:t xml:space="preserve">is </w:t>
+      </w:r>
+      <w:r>
+        <w:rPr>
+          <w:rFonts w:eastAsiaTheme="minorEastAsia"/>
+          <w:sz w:val="24"/>
+          <w:szCs w:val="24"/>
+        </w:rPr>
+        <w:t>8.038</w:t>
+      </w:r>
+      <w:r>
+        <w:rPr>
+          <w:rFonts w:eastAsiaTheme="minorEastAsia"/>
+          <w:sz w:val="24"/>
+          <w:szCs w:val="24"/>
+        </w:rPr>
+        <w:t>. I tried the power-law fit with G(</w:t>
+      </w:r>
+      <w:r>
+        <w:rPr>
+          <w:rFonts w:eastAsiaTheme="minorEastAsia"/>
+          <w:sz w:val="24"/>
+          <w:szCs w:val="24"/>
+        </w:rPr>
+        <w:t xml:space="preserve">N, p = </w:t>
+      </w:r>
+      <w:r>
+        <w:rPr>
+          <w:rFonts w:eastAsiaTheme="minorEastAsia"/>
+          <w:sz w:val="24"/>
+          <w:szCs w:val="24"/>
+        </w:rPr>
+        <w:t>0.001</w:t>
+      </w:r>
+      <w:r>
+        <w:rPr>
+          <w:rFonts w:eastAsiaTheme="minorEastAsia"/>
+          <w:sz w:val="24"/>
+          <w:szCs w:val="24"/>
+        </w:rPr>
+        <w:t xml:space="preserve">) and got an exponent of </w:t>
+      </w:r>
+      <w:r>
+        <w:rPr>
+          <w:rFonts w:eastAsiaTheme="minorEastAsia"/>
+          <w:sz w:val="24"/>
+          <w:szCs w:val="24"/>
+        </w:rPr>
+        <w:t>6.80</w:t>
+      </w:r>
+      <w:r>
+        <w:rPr>
+          <w:rFonts w:eastAsiaTheme="minorEastAsia"/>
+          <w:sz w:val="24"/>
+          <w:szCs w:val="24"/>
+        </w:rPr>
+        <w:t xml:space="preserve">, so it seems the exponent </w:t>
+      </w:r>
+      <w:r>
+        <w:rPr>
+          <w:rFonts w:eastAsiaTheme="minorEastAsia"/>
+          <w:sz w:val="24"/>
+          <w:szCs w:val="24"/>
+        </w:rPr>
+        <w:t xml:space="preserve">scales </w:t>
+      </w:r>
+      <w:r>
+        <w:rPr>
+          <w:rFonts w:eastAsiaTheme="minorEastAsia"/>
+          <w:sz w:val="24"/>
+          <w:szCs w:val="24"/>
+        </w:rPr>
+        <w:t xml:space="preserve">in </w:t>
+      </w:r>
+      <w:r>
+        <w:rPr>
+          <w:rFonts w:eastAsiaTheme="minorEastAsia"/>
+          <w:sz w:val="24"/>
+          <w:szCs w:val="24"/>
+        </w:rPr>
+        <w:t>the same direction</w:t>
+      </w:r>
+      <w:r>
+        <w:rPr>
+          <w:rFonts w:eastAsiaTheme="minorEastAsia"/>
+          <w:sz w:val="24"/>
+          <w:szCs w:val="24"/>
+        </w:rPr>
+        <w:t xml:space="preserve"> with </w:t>
+      </w:r>
+      <w:r>
+        <w:rPr>
+          <w:rFonts w:eastAsiaTheme="minorEastAsia"/>
+          <w:i/>
+          <w:iCs/>
+          <w:sz w:val="24"/>
+          <w:szCs w:val="24"/>
+        </w:rPr>
+        <w:t>p</w:t>
+      </w:r>
+      <w:r>
+        <w:rPr>
+          <w:rFonts w:eastAsiaTheme="minorEastAsia"/>
+          <w:sz w:val="24"/>
+          <w:szCs w:val="24"/>
+        </w:rPr>
+        <w:t xml:space="preserve">. </w:t>
+      </w:r>
+    </w:p>
+    <w:p>
+      <w:pPr>
+        <w:pStyle w:val="ListParagraph"/>
+        <w:numPr>
+          <w:ilvl w:val="0"/>
+          <w:numId w:val="3"/>
+        </w:numPr>
+        <w:ind w:left="360"/>
+        <w:rPr>
+          <w:rFonts w:eastAsiaTheme="minorEastAsia"/>
+          <w:b/>
+          <w:bCs/>
+          <w:sz w:val="24"/>
+          <w:szCs w:val="24"/>
+        </w:rPr>
+      </w:pPr>
+      <w:r>
+        <w:rPr>
+          <w:rFonts w:eastAsiaTheme="minorEastAsia"/>
+          <w:b/>
+          <w:bCs/>
+          <w:sz w:val="24"/>
+          <w:szCs w:val="24"/>
+        </w:rPr>
+        <w:t>Studying G(N,p) as a multivariable function</w:t>
+      </w:r>
+    </w:p>
+    <w:p>
+      <w:pPr>
+        <w:jc w:val="center"/>
+        <w:rPr>
+          <w:rFonts w:eastAsiaTheme="minorEastAsia"/>
+          <w:b/>
+          <w:bCs/>
+          <w:sz w:val="24"/>
+          <w:szCs w:val="24"/>
+        </w:rPr>
+      </w:pPr>
+      <w:r>
+        <w:rPr>
+          <w:noProof/>
+        </w:rPr>
+        <w:drawing>
+          <wp:inline distT="0" distB="0" distL="0" distR="0" wp14:anchorId="75CA94C5" wp14:editId="44ADEB31">
+            <wp:extent cx="5455146" cy="3514725"/>
+            <wp:effectExtent l="0" t="0" r="0" b="0"/>
+            <wp:docPr id="46" name="Picture 46"/>
+            <wp:cNvGraphicFramePr>
+              <a:graphicFrameLocks xmlns:a="http://schemas.openxmlformats.org/drawingml/2006/main" noChangeAspect="1"/>
+            </wp:cNvGraphicFramePr>
+            <a:graphic xmlns:a="http://schemas.openxmlformats.org/drawingml/2006/main">
+              <a:graphicData uri="http://schemas.openxmlformats.org/drawingml/2006/picture">
+                <pic:pic xmlns:pic="http://schemas.openxmlformats.org/drawingml/2006/picture">
+                  <pic:nvPicPr>
+                    <pic:cNvPr id="1" name=""/>
+                    <pic:cNvPicPr/>
+                  </pic:nvPicPr>
+                  <pic:blipFill>
+                    <a:blip r:embed="rId32"/>
+                    <a:stretch>
+                      <a:fillRect/>
+                    </a:stretch>
+                  </pic:blipFill>
+                  <pic:spPr>
+                    <a:xfrm>
+                      <a:off x="0" y="0"/>
+                      <a:ext cx="5465803" cy="3521591"/>
+                    </a:xfrm>
+                    <a:prstGeom prst="rect">
+                      <a:avLst/>
+                    </a:prstGeom>
+                  </pic:spPr>
+                </pic:pic>
+              </a:graphicData>
+            </a:graphic>
+          </wp:inline>
+        </w:drawing>
+      </w:r>
+    </w:p>
+    <w:p>
+      <w:pPr>
+        <w:jc w:val="center"/>
+        <w:rPr>
+          <w:rFonts w:eastAsiaTheme="minorEastAsia"/>
+          <w:b/>
+          <w:bCs/>
+          <w:sz w:val="24"/>
+          <w:szCs w:val="24"/>
+        </w:rPr>
+      </w:pPr>
+      <w:r>
+        <w:rPr>
+          <w:noProof/>
+        </w:rPr>
+        <w:lastRenderedPageBreak/>
+        <w:drawing>
+          <wp:inline distT="0" distB="0" distL="0" distR="0" wp14:anchorId="570E257C" wp14:editId="2FF84C48">
+            <wp:extent cx="5124450" cy="3873144"/>
+            <wp:effectExtent l="0" t="0" r="0" b="0"/>
+            <wp:docPr id="47" name="Picture 47"/>
+            <wp:cNvGraphicFramePr>
+              <a:graphicFrameLocks xmlns:a="http://schemas.openxmlformats.org/drawingml/2006/main" noChangeAspect="1"/>
+            </wp:cNvGraphicFramePr>
+            <a:graphic xmlns:a="http://schemas.openxmlformats.org/drawingml/2006/main">
+              <a:graphicData uri="http://schemas.openxmlformats.org/drawingml/2006/picture">
+                <pic:pic xmlns:pic="http://schemas.openxmlformats.org/drawingml/2006/picture">
+                  <pic:nvPicPr>
+                    <pic:cNvPr id="1" name=""/>
+                    <pic:cNvPicPr/>
+                  </pic:nvPicPr>
+                  <pic:blipFill>
+                    <a:blip r:embed="rId33"/>
+                    <a:stretch>
+                      <a:fillRect/>
+                    </a:stretch>
+                  </pic:blipFill>
+                  <pic:spPr>
+                    <a:xfrm>
+                      <a:off x="0" y="0"/>
+                      <a:ext cx="5129138" cy="3876687"/>
+                    </a:xfrm>
+                    <a:prstGeom prst="rect">
+                      <a:avLst/>
+                    </a:prstGeom>
+                  </pic:spPr>
+                </pic:pic>
+              </a:graphicData>
+            </a:graphic>
+          </wp:inline>
+        </w:drawing>
+      </w:r>
+    </w:p>
+    <w:p>
+      <w:pPr>
+        <w:jc w:val="center"/>
+        <w:rPr>
+          <w:rFonts w:eastAsiaTheme="minorEastAsia"/>
+          <w:b/>
+          <w:bCs/>
+          <w:sz w:val="24"/>
+          <w:szCs w:val="24"/>
+        </w:rPr>
+      </w:pPr>
+      <w:r>
+        <w:rPr>
+          <w:noProof/>
+        </w:rPr>
+        <w:drawing>
+          <wp:inline distT="0" distB="0" distL="0" distR="0" wp14:anchorId="755761F8" wp14:editId="5C82A008">
+            <wp:extent cx="5334000" cy="3441157"/>
+            <wp:effectExtent l="0" t="0" r="0" b="6985"/>
+            <wp:docPr id="48" name="Picture 48"/>
+            <wp:cNvGraphicFramePr>
+              <a:graphicFrameLocks xmlns:a="http://schemas.openxmlformats.org/drawingml/2006/main" noChangeAspect="1"/>
+            </wp:cNvGraphicFramePr>
+            <a:graphic xmlns:a="http://schemas.openxmlformats.org/drawingml/2006/main">
+              <a:graphicData uri="http://schemas.openxmlformats.org/drawingml/2006/picture">
+                <pic:pic xmlns:pic="http://schemas.openxmlformats.org/drawingml/2006/picture">
+                  <pic:nvPicPr>
+                    <pic:cNvPr id="1" name=""/>
+                    <pic:cNvPicPr/>
+                  </pic:nvPicPr>
+                  <pic:blipFill>
+                    <a:blip r:embed="rId34"/>
+                    <a:stretch>
+                      <a:fillRect/>
+                    </a:stretch>
+                  </pic:blipFill>
+                  <pic:spPr>
+                    <a:xfrm>
+                      <a:off x="0" y="0"/>
+                      <a:ext cx="5339680" cy="3444821"/>
+                    </a:xfrm>
+                    <a:prstGeom prst="rect">
+                      <a:avLst/>
+                    </a:prstGeom>
+                  </pic:spPr>
+                </pic:pic>
+              </a:graphicData>
+            </a:graphic>
+          </wp:inline>
+        </w:drawing>
+      </w:r>
+    </w:p>
+    <w:p>
+      <w:pPr>
+        <w:jc w:val="center"/>
+        <w:rPr>
+          <w:rFonts w:eastAsiaTheme="minorEastAsia"/>
+          <w:b/>
+          <w:bCs/>
+          <w:sz w:val="24"/>
+          <w:szCs w:val="24"/>
+        </w:rPr>
+      </w:pPr>
+      <w:r>
+        <w:rPr>
+          <w:noProof/>
+        </w:rPr>
+        <w:lastRenderedPageBreak/>
+        <w:drawing>
+          <wp:inline distT="0" distB="0" distL="0" distR="0" wp14:anchorId="5B3B6807" wp14:editId="7E0B599D">
+            <wp:extent cx="5731510" cy="3620770"/>
+            <wp:effectExtent l="0" t="0" r="2540" b="0"/>
+            <wp:docPr id="52" name="Picture 52"/>
+            <wp:cNvGraphicFramePr>
+              <a:graphicFrameLocks xmlns:a="http://schemas.openxmlformats.org/drawingml/2006/main" noChangeAspect="1"/>
+            </wp:cNvGraphicFramePr>
+            <a:graphic xmlns:a="http://schemas.openxmlformats.org/drawingml/2006/main">
+              <a:graphicData uri="http://schemas.openxmlformats.org/drawingml/2006/picture">
+                <pic:pic xmlns:pic="http://schemas.openxmlformats.org/drawingml/2006/picture">
+                  <pic:nvPicPr>
+                    <pic:cNvPr id="1" name=""/>
+                    <pic:cNvPicPr/>
+                  </pic:nvPicPr>
+                  <pic:blipFill>
+                    <a:blip r:embed="rId35"/>
+                    <a:stretch>
+                      <a:fillRect/>
+                    </a:stretch>
+                  </pic:blipFill>
+                  <pic:spPr>
+                    <a:xfrm>
+                      <a:off x="0" y="0"/>
+                      <a:ext cx="5731510" cy="3620770"/>
+                    </a:xfrm>
+                    <a:prstGeom prst="rect">
+                      <a:avLst/>
+                    </a:prstGeom>
+                  </pic:spPr>
+                </pic:pic>
+              </a:graphicData>
+            </a:graphic>
+          </wp:inline>
+        </w:drawing>
+      </w:r>
+      <w:r>
+        <w:rPr>
+          <w:noProof/>
+        </w:rPr>
+        <w:drawing>
+          <wp:inline distT="0" distB="0" distL="0" distR="0" wp14:anchorId="44DACDE3" wp14:editId="4D6EF47A">
+            <wp:extent cx="4314825" cy="3425170"/>
+            <wp:effectExtent l="0" t="0" r="0" b="4445"/>
+            <wp:docPr id="51" name="Picture 51"/>
+            <wp:cNvGraphicFramePr>
+              <a:graphicFrameLocks xmlns:a="http://schemas.openxmlformats.org/drawingml/2006/main" noChangeAspect="1"/>
+            </wp:cNvGraphicFramePr>
+            <a:graphic xmlns:a="http://schemas.openxmlformats.org/drawingml/2006/main">
+              <a:graphicData uri="http://schemas.openxmlformats.org/drawingml/2006/picture">
+                <pic:pic xmlns:pic="http://schemas.openxmlformats.org/drawingml/2006/picture">
+                  <pic:nvPicPr>
+                    <pic:cNvPr id="1" name=""/>
+                    <pic:cNvPicPr/>
+                  </pic:nvPicPr>
+                  <pic:blipFill>
+                    <a:blip r:embed="rId36"/>
+                    <a:stretch>
+                      <a:fillRect/>
+                    </a:stretch>
+                  </pic:blipFill>
+                  <pic:spPr>
+                    <a:xfrm>
+                      <a:off x="0" y="0"/>
+                      <a:ext cx="4328343" cy="3435901"/>
+                    </a:xfrm>
+                    <a:prstGeom prst="rect">
+                      <a:avLst/>
+                    </a:prstGeom>
+                  </pic:spPr>
+                </pic:pic>
+              </a:graphicData>
+            </a:graphic>
+          </wp:inline>
+        </w:drawing>
+      </w:r>
+      <w:r>
+        <w:rPr>
+          <w:noProof/>
+        </w:rPr>
+        <w:lastRenderedPageBreak/>
+        <w:drawing>
+          <wp:inline distT="0" distB="0" distL="0" distR="0" wp14:anchorId="66390CE7" wp14:editId="35B0E657">
+            <wp:extent cx="4695825" cy="3989374"/>
+            <wp:effectExtent l="0" t="0" r="0" b="0"/>
+            <wp:docPr id="50" name="Picture 50"/>
+            <wp:cNvGraphicFramePr>
+              <a:graphicFrameLocks xmlns:a="http://schemas.openxmlformats.org/drawingml/2006/main" noChangeAspect="1"/>
+            </wp:cNvGraphicFramePr>
+            <a:graphic xmlns:a="http://schemas.openxmlformats.org/drawingml/2006/main">
+              <a:graphicData uri="http://schemas.openxmlformats.org/drawingml/2006/picture">
+                <pic:pic xmlns:pic="http://schemas.openxmlformats.org/drawingml/2006/picture">
+                  <pic:nvPicPr>
+                    <pic:cNvPr id="1" name=""/>
+                    <pic:cNvPicPr/>
+                  </pic:nvPicPr>
+                  <pic:blipFill>
+                    <a:blip r:embed="rId37"/>
+                    <a:stretch>
+                      <a:fillRect/>
+                    </a:stretch>
+                  </pic:blipFill>
+                  <pic:spPr>
+                    <a:xfrm>
+                      <a:off x="0" y="0"/>
+                      <a:ext cx="4704919" cy="3997100"/>
+                    </a:xfrm>
+                    <a:prstGeom prst="rect">
+                      <a:avLst/>
+                    </a:prstGeom>
+                  </pic:spPr>
+                </pic:pic>
+              </a:graphicData>
+            </a:graphic>
+          </wp:inline>
+        </w:drawing>
+      </w:r>
+    </w:p>
+    <w:p>
+      <w:pPr>
+        <w:jc w:val="center"/>
+        <w:rPr>
+          <w:rFonts w:eastAsiaTheme="minorEastAsia"/>
+          <w:b/>
+          <w:bCs/>
           <w:sz w:val="24"/>
           <w:szCs w:val="24"/>
         </w:rPr>
@@ -7578,7 +11722,7 @@
   <w:style w:type="paragraph" w:default="1" w:styleId="Normal">
     <w:name w:val="Normal"/>
     <w:qFormat/>
-    <w:rsid w:val="00E7179B"/>
+    <w:rsid w:val="00F37491"/>
   </w:style>
   <w:style w:type="character" w:default="1" w:styleId="DefaultParagraphFont">
     <w:name w:val="Default Paragraph Font"/>

</xml_diff>